<commit_message>
Menambahkan Keterangan Authorisasi dengan middleware & Gates
</commit_message>
<xml_diff>
--- a/LARAVEL.docx
+++ b/LARAVEL.docx
@@ -56,60 +56,78 @@
           <w:szCs w:val="24"/>
         </w:rPr>
         <w:lastRenderedPageBreak/>
-        <w:t>Fitur utama laravel</w:t>
-      </w:r>
-      <w:r>
-        <w:rPr>
+        <w:t xml:space="preserve">Fitur utama </w:t>
+      </w:r>
+      <w:proofErr w:type="gramStart"/>
+      <w:r>
+        <w:rPr>
+          <w:b/>
+          <w:bCs/>
           <w:sz w:val="24"/>
           <w:szCs w:val="24"/>
         </w:rPr>
-        <w:t xml:space="preserve"> : MVC, Template Engine, Artisan Console, Eloquent ORM, Authentication &amp; Authorization, Testing, Packaging System, Multiple File System, Task Scheduling, Websocket Programming.</w:t>
-      </w:r>
-    </w:p>
-    <w:p>
-      <w:pPr>
-        <w:spacing w:line="240" w:lineRule="auto"/>
-        <w:jc w:val="both"/>
-        <w:rPr>
-          <w:i/>
-          <w:iCs/>
+        <w:t>laravel</w:t>
+      </w:r>
+      <w:r>
+        <w:rPr>
           <w:sz w:val="24"/>
           <w:szCs w:val="24"/>
         </w:rPr>
-      </w:pPr>
-      <w:r>
-        <w:rPr>
-          <w:i/>
-          <w:iCs/>
+        <w:t xml:space="preserve"> :</w:t>
+      </w:r>
+      <w:proofErr w:type="gramEnd"/>
+      <w:r>
+        <w:rPr>
           <w:sz w:val="24"/>
           <w:szCs w:val="24"/>
         </w:rPr>
-        <w:t>*</w:t>
-      </w:r>
-      <w:r>
+        <w:t xml:space="preserve"> MVC, Template Engine, Artisan Console, Eloquent ORM, Authentication &amp; Authorization, Testing, Packaging System, Multiple File System, Task Scheduling, Websocket Programming.</w:t>
+      </w:r>
+    </w:p>
+    <w:p>
+      <w:pPr>
+        <w:spacing w:line="240" w:lineRule="auto"/>
+        <w:jc w:val="both"/>
         <w:rPr>
           <w:i/>
           <w:iCs/>
           <w:sz w:val="24"/>
           <w:szCs w:val="24"/>
         </w:rPr>
-        <w:t>Folder public digunakan untuk menyimpan folder css, js, img milik kita.</w:t>
-      </w:r>
-    </w:p>
-    <w:p>
-      <w:pPr>
-        <w:spacing w:line="240" w:lineRule="auto"/>
-        <w:jc w:val="both"/>
-        <w:rPr>
+      </w:pPr>
+      <w:r>
+        <w:rPr>
+          <w:i/>
+          <w:iCs/>
           <w:sz w:val="24"/>
           <w:szCs w:val="24"/>
         </w:rPr>
-      </w:pPr>
-      <w:r>
-        <w:rPr>
+        <w:t>*</w:t>
+      </w:r>
+      <w:r>
+        <w:rPr>
+          <w:i/>
+          <w:iCs/>
           <w:sz w:val="24"/>
           <w:szCs w:val="24"/>
         </w:rPr>
+        <w:t>Folder public digunakan untuk menyimpan folder css, js, img milik kita.</w:t>
+      </w:r>
+    </w:p>
+    <w:p>
+      <w:pPr>
+        <w:spacing w:line="240" w:lineRule="auto"/>
+        <w:jc w:val="both"/>
+        <w:rPr>
+          <w:sz w:val="24"/>
+          <w:szCs w:val="24"/>
+        </w:rPr>
+      </w:pPr>
+      <w:r>
+        <w:rPr>
+          <w:sz w:val="24"/>
+          <w:szCs w:val="24"/>
+        </w:rPr>
         <w:tab/>
       </w:r>
     </w:p>
@@ -198,19 +216,19 @@
           <w:sz w:val="24"/>
           <w:szCs w:val="24"/>
         </w:rPr>
-        <w:t>&lt;?php echo $nama; ?&gt;</w:t>
-      </w:r>
-    </w:p>
-    <w:p>
-      <w:pPr>
-        <w:spacing w:line="240" w:lineRule="auto"/>
-        <w:ind w:left="720"/>
-        <w:jc w:val="both"/>
-        <w:rPr>
+        <w:t>&lt;?php echo $nama</w:t>
+      </w:r>
+      <w:proofErr w:type="gramStart"/>
+      <w:r>
+        <w:rPr>
+          <w:i/>
+          <w:iCs/>
           <w:sz w:val="24"/>
           <w:szCs w:val="24"/>
         </w:rPr>
-      </w:pPr>
+        <w:t>; ?</w:t>
+      </w:r>
+      <w:proofErr w:type="gramEnd"/>
       <w:r>
         <w:rPr>
           <w:i/>
@@ -218,50 +236,81 @@
           <w:sz w:val="24"/>
           <w:szCs w:val="24"/>
         </w:rPr>
-        <w:tab/>
-      </w:r>
-      <w:r>
+        <w:t>&gt;</w:t>
+      </w:r>
+    </w:p>
+    <w:p>
+      <w:pPr>
+        <w:spacing w:line="240" w:lineRule="auto"/>
+        <w:ind w:left="720"/>
+        <w:jc w:val="both"/>
         <w:rPr>
           <w:sz w:val="24"/>
           <w:szCs w:val="24"/>
         </w:rPr>
-        <w:t>Jika menggunakan blade</w:t>
-      </w:r>
-    </w:p>
-    <w:p>
-      <w:pPr>
-        <w:spacing w:line="240" w:lineRule="auto"/>
-        <w:ind w:left="720"/>
-        <w:jc w:val="both"/>
+      </w:pPr>
+      <w:r>
         <w:rPr>
           <w:i/>
           <w:iCs/>
           <w:sz w:val="24"/>
           <w:szCs w:val="24"/>
         </w:rPr>
-      </w:pPr>
+        <w:tab/>
+      </w:r>
       <w:r>
         <w:rPr>
           <w:sz w:val="24"/>
           <w:szCs w:val="24"/>
         </w:rPr>
-        <w:tab/>
-      </w:r>
-      <w:r>
-        <w:rPr>
+        <w:t>Jika menggunakan blade</w:t>
+      </w:r>
+    </w:p>
+    <w:p>
+      <w:pPr>
+        <w:spacing w:line="240" w:lineRule="auto"/>
+        <w:ind w:left="720"/>
+        <w:jc w:val="both"/>
+        <w:rPr>
+          <w:i/>
+          <w:iCs/>
           <w:sz w:val="24"/>
           <w:szCs w:val="24"/>
         </w:rPr>
-        <w:tab/>
-      </w:r>
-      <w:r>
-        <w:rPr>
-          <w:i/>
-          <w:iCs/>
+      </w:pPr>
+      <w:r>
+        <w:rPr>
           <w:sz w:val="24"/>
           <w:szCs w:val="24"/>
         </w:rPr>
-        <w:t>{{ $nama }}</w:t>
+        <w:tab/>
+      </w:r>
+      <w:r>
+        <w:rPr>
+          <w:sz w:val="24"/>
+          <w:szCs w:val="24"/>
+        </w:rPr>
+        <w:tab/>
+      </w:r>
+      <w:proofErr w:type="gramStart"/>
+      <w:r>
+        <w:rPr>
+          <w:i/>
+          <w:iCs/>
+          <w:sz w:val="24"/>
+          <w:szCs w:val="24"/>
+        </w:rPr>
+        <w:t>{{ $</w:t>
+      </w:r>
+      <w:proofErr w:type="gramEnd"/>
+      <w:r>
+        <w:rPr>
+          <w:i/>
+          <w:iCs/>
+          <w:sz w:val="24"/>
+          <w:szCs w:val="24"/>
+        </w:rPr>
+        <w:t>nama }}</w:t>
       </w:r>
     </w:p>
     <w:p>
@@ -313,8 +362,9 @@
           <w:sz w:val="18"/>
           <w:szCs w:val="18"/>
         </w:rPr>
-        <w:t>@dd, digunakan untuk melakukan debugging</w:t>
-      </w:r>
+        <w:t>@</w:t>
+      </w:r>
+      <w:proofErr w:type="gramStart"/>
       <w:r>
         <w:rPr>
           <w:i/>
@@ -322,6 +372,25 @@
           <w:sz w:val="18"/>
           <w:szCs w:val="18"/>
         </w:rPr>
+        <w:t>dd</w:t>
+      </w:r>
+      <w:proofErr w:type="gramEnd"/>
+      <w:r>
+        <w:rPr>
+          <w:i/>
+          <w:iCs/>
+          <w:sz w:val="18"/>
+          <w:szCs w:val="18"/>
+        </w:rPr>
+        <w:t>, digunakan untuk melakukan debugging</w:t>
+      </w:r>
+      <w:r>
+        <w:rPr>
+          <w:i/>
+          <w:iCs/>
+          <w:sz w:val="18"/>
+          <w:szCs w:val="18"/>
+        </w:rPr>
         <w:t xml:space="preserve"> dan tidak akan menjalankan code di bawahnya.</w:t>
       </w:r>
     </w:p>
@@ -394,7 +463,23 @@
           <w:sz w:val="24"/>
           <w:szCs w:val="24"/>
         </w:rPr>
-        <w:t>Static adalah function yang terkait dengan class itu sendiri, bukan instasiasi dari object class tersebut. Fungsi static dapat diakses langsung dengan menggunakan sintaks ::</w:t>
+        <w:t xml:space="preserve">Static adalah function yang terkait dengan class itu sendiri, bukan instasiasi dari object class tersebut. Fungsi static dapat diakses langsung dengan menggunakan </w:t>
+      </w:r>
+      <w:proofErr w:type="gramStart"/>
+      <w:r>
+        <w:rPr>
+          <w:sz w:val="24"/>
+          <w:szCs w:val="24"/>
+        </w:rPr>
+        <w:t>sintaks :</w:t>
+      </w:r>
+      <w:proofErr w:type="gramEnd"/>
+      <w:r>
+        <w:rPr>
+          <w:sz w:val="24"/>
+          <w:szCs w:val="24"/>
+        </w:rPr>
+        <w:t>:</w:t>
       </w:r>
     </w:p>
     <w:p>
@@ -414,6 +499,7 @@
         </w:rPr>
         <w:t xml:space="preserve">Jika static harus menggunakan keyword </w:t>
       </w:r>
+      <w:proofErr w:type="gramStart"/>
       <w:r>
         <w:rPr>
           <w:b/>
@@ -423,39 +509,67 @@
           <w:sz w:val="24"/>
           <w:szCs w:val="24"/>
         </w:rPr>
-        <w:t xml:space="preserve">self:: </w:t>
-      </w:r>
-      <w:r>
-        <w:rPr>
+        <w:t>self::</w:t>
+      </w:r>
+      <w:proofErr w:type="gramEnd"/>
+      <w:r>
+        <w:rPr>
+          <w:b/>
+          <w:bCs/>
+          <w:i/>
+          <w:iCs/>
           <w:sz w:val="24"/>
           <w:szCs w:val="24"/>
         </w:rPr>
-        <w:t>bukan this</w:t>
-      </w:r>
-    </w:p>
-    <w:p>
-      <w:pPr>
-        <w:spacing w:line="240" w:lineRule="auto"/>
-        <w:jc w:val="both"/>
+        <w:t xml:space="preserve"> </w:t>
+      </w:r>
+      <w:r>
         <w:rPr>
           <w:sz w:val="24"/>
           <w:szCs w:val="24"/>
         </w:rPr>
-      </w:pPr>
-      <w:r>
+        <w:t>bukan this</w:t>
+      </w:r>
+    </w:p>
+    <w:p>
+      <w:pPr>
+        <w:spacing w:line="240" w:lineRule="auto"/>
+        <w:jc w:val="both"/>
         <w:rPr>
           <w:sz w:val="24"/>
           <w:szCs w:val="24"/>
         </w:rPr>
-        <w:tab/>
-      </w:r>
+      </w:pPr>
       <w:r>
         <w:rPr>
           <w:sz w:val="24"/>
           <w:szCs w:val="24"/>
         </w:rPr>
         <w:tab/>
-        <w:t>Untuk static:: biasanya digunakan ketika mengaks</w:t>
+      </w:r>
+      <w:r>
+        <w:rPr>
+          <w:sz w:val="24"/>
+          <w:szCs w:val="24"/>
+        </w:rPr>
+        <w:tab/>
+        <w:t xml:space="preserve">Untuk </w:t>
+      </w:r>
+      <w:proofErr w:type="gramStart"/>
+      <w:r>
+        <w:rPr>
+          <w:sz w:val="24"/>
+          <w:szCs w:val="24"/>
+        </w:rPr>
+        <w:t>static::</w:t>
+      </w:r>
+      <w:proofErr w:type="gramEnd"/>
+      <w:r>
+        <w:rPr>
+          <w:sz w:val="24"/>
+          <w:szCs w:val="24"/>
+        </w:rPr>
+        <w:t xml:space="preserve"> biasanya digunakan ketika mengaks</w:t>
       </w:r>
       <w:r>
         <w:rPr>
@@ -688,14 +802,25 @@
           <w:iCs/>
         </w:rPr>
       </w:pPr>
-      <w:r>
-        <w:rPr>
-          <w:b/>
-          <w:bCs/>
-          <w:i/>
-          <w:iCs/>
-        </w:rPr>
-        <w:t>collect(self::$blog_posts);</w:t>
+      <w:proofErr w:type="gramStart"/>
+      <w:r>
+        <w:rPr>
+          <w:b/>
+          <w:bCs/>
+          <w:i/>
+          <w:iCs/>
+        </w:rPr>
+        <w:t>collect(</w:t>
+      </w:r>
+      <w:proofErr w:type="gramEnd"/>
+      <w:r>
+        <w:rPr>
+          <w:b/>
+          <w:bCs/>
+          <w:i/>
+          <w:iCs/>
+        </w:rPr>
+        <w:t>self::$blog_posts);</w:t>
       </w:r>
     </w:p>
     <w:p>
@@ -713,7 +838,23 @@
           <w:i/>
           <w:iCs/>
         </w:rPr>
-        <w:t>biasanya digunakan saat mengembalikan data, perlu diingat bahwa ada self:: yang menandakan bahwa $blog_posts adalah array static yang ada di dalam class.</w:t>
+        <w:t xml:space="preserve">biasanya digunakan saat mengembalikan data, perlu diingat bahwa ada </w:t>
+      </w:r>
+      <w:proofErr w:type="gramStart"/>
+      <w:r>
+        <w:rPr>
+          <w:i/>
+          <w:iCs/>
+        </w:rPr>
+        <w:t>self::</w:t>
+      </w:r>
+      <w:proofErr w:type="gramEnd"/>
+      <w:r>
+        <w:rPr>
+          <w:i/>
+          <w:iCs/>
+        </w:rPr>
+        <w:t xml:space="preserve"> yang menandakan bahwa $blog_posts adalah array static yang ada di dalam class.</w:t>
       </w:r>
     </w:p>
     <w:p>
@@ -808,7 +949,23 @@
           <w:i/>
           <w:iCs/>
         </w:rPr>
-        <w:t>*berikut adalah contoh bahwa kita akan mencari post berdasarkan slug, disini kita bisa menggunakan method firstWhere (</w:t>
+        <w:t>*</w:t>
+      </w:r>
+      <w:proofErr w:type="gramStart"/>
+      <w:r>
+        <w:rPr>
+          <w:i/>
+          <w:iCs/>
+        </w:rPr>
+        <w:t>berikut</w:t>
+      </w:r>
+      <w:proofErr w:type="gramEnd"/>
+      <w:r>
+        <w:rPr>
+          <w:i/>
+          <w:iCs/>
+        </w:rPr>
+        <w:t xml:space="preserve"> adalah contoh bahwa kita akan mencari post berdasarkan slug, disini kita bisa menggunakan method firstWhere (</w:t>
       </w:r>
       <w:r>
         <w:rPr>
@@ -942,9 +1099,11 @@
         <w:pStyle w:val="Heading1"/>
         <w:spacing w:line="240" w:lineRule="auto"/>
       </w:pPr>
+      <w:proofErr w:type="gramStart"/>
       <w:r>
         <w:t>.env</w:t>
       </w:r>
+      <w:proofErr w:type="gramEnd"/>
     </w:p>
     <w:p>
       <w:pPr>
@@ -953,7 +1112,14 @@
       </w:pPr>
       <w:r>
         <w:tab/>
-        <w:t>.env digunakan untuk menyimpan settingan pada lingkungan pengembangan pada aplikasi kita.</w:t>
+      </w:r>
+      <w:proofErr w:type="gramStart"/>
+      <w:r>
+        <w:t>.env</w:t>
+      </w:r>
+      <w:proofErr w:type="gramEnd"/>
+      <w:r>
+        <w:t xml:space="preserve"> digunakan untuk menyimpan settingan pada lingkungan pengembangan pada aplikasi kita.</w:t>
       </w:r>
     </w:p>
     <w:p>
@@ -1000,7 +1166,27 @@
           <w:i/>
           <w:iCs/>
         </w:rPr>
-        <w:t>‘default’ =&gt; env(‘DB_CONNECTION’, ‘mysql’)</w:t>
+        <w:t xml:space="preserve">‘default’ =&gt; </w:t>
+      </w:r>
+      <w:proofErr w:type="gramStart"/>
+      <w:r>
+        <w:rPr>
+          <w:b/>
+          <w:bCs/>
+          <w:i/>
+          <w:iCs/>
+        </w:rPr>
+        <w:t>env(</w:t>
+      </w:r>
+      <w:proofErr w:type="gramEnd"/>
+      <w:r>
+        <w:rPr>
+          <w:b/>
+          <w:bCs/>
+          <w:i/>
+          <w:iCs/>
+        </w:rPr>
+        <w:t>‘DB_CONNECTION’, ‘mysql’)</w:t>
       </w:r>
     </w:p>
     <w:p>
@@ -1018,7 +1204,23 @@
           <w:i/>
           <w:iCs/>
         </w:rPr>
-        <w:t>*artinya secara default database kita akan menyesuaikan dengan database yang telah kita set di env DB_CONNECTION, jika tidak kita set maka secara default database yang digunakan adalah mysql.</w:t>
+        <w:t>*</w:t>
+      </w:r>
+      <w:proofErr w:type="gramStart"/>
+      <w:r>
+        <w:rPr>
+          <w:i/>
+          <w:iCs/>
+        </w:rPr>
+        <w:t>artinya</w:t>
+      </w:r>
+      <w:proofErr w:type="gramEnd"/>
+      <w:r>
+        <w:rPr>
+          <w:i/>
+          <w:iCs/>
+        </w:rPr>
+        <w:t xml:space="preserve"> secara default database kita akan menyesuaikan dengan database yang telah kita set di env DB_CONNECTION, jika tidak kita set maka secara default database yang digunakan adalah mysql.</w:t>
       </w:r>
     </w:p>
     <w:p>
@@ -1069,7 +1271,23 @@
           <w:i/>
           <w:iCs/>
         </w:rPr>
-        <w:t>*migration itu sama seperti version control (contoh: git) dimana kita bisa melihat perubahannya namun ini ke dalam database.</w:t>
+        <w:t>*</w:t>
+      </w:r>
+      <w:proofErr w:type="gramStart"/>
+      <w:r>
+        <w:rPr>
+          <w:i/>
+          <w:iCs/>
+        </w:rPr>
+        <w:t>migration</w:t>
+      </w:r>
+      <w:proofErr w:type="gramEnd"/>
+      <w:r>
+        <w:rPr>
+          <w:i/>
+          <w:iCs/>
+        </w:rPr>
+        <w:t xml:space="preserve"> itu sama seperti version control (contoh: git) dimana kita bisa melihat perubahannya namun ini ke dalam database.</w:t>
       </w:r>
     </w:p>
     <w:p>
@@ -1080,7 +1298,15 @@
         <w:jc w:val="both"/>
       </w:pPr>
       <w:r>
-        <w:t>php artisan make:migration posts_table</w:t>
+        <w:t xml:space="preserve">php artisan </w:t>
+      </w:r>
+      <w:proofErr w:type="gramStart"/>
+      <w:r>
+        <w:t>make:migration</w:t>
+      </w:r>
+      <w:proofErr w:type="gramEnd"/>
+      <w:r>
+        <w:t xml:space="preserve"> posts_table</w:t>
       </w:r>
       <w:r>
         <w:tab/>
@@ -1122,8 +1348,13 @@
         <w:jc w:val="both"/>
       </w:pPr>
       <w:r>
-        <w:t>php artisan migrate:rollback</w:t>
-      </w:r>
+        <w:t xml:space="preserve">php artisan </w:t>
+      </w:r>
+      <w:proofErr w:type="gramStart"/>
+      <w:r>
+        <w:t>migrate:rollback</w:t>
+      </w:r>
+      <w:proofErr w:type="gramEnd"/>
       <w:r>
         <w:tab/>
       </w:r>
@@ -1143,8 +1374,13 @@
         <w:jc w:val="both"/>
       </w:pPr>
       <w:r>
-        <w:t>php artisan migrate:fresh</w:t>
-      </w:r>
+        <w:t xml:space="preserve">php artisan </w:t>
+      </w:r>
+      <w:proofErr w:type="gramStart"/>
+      <w:r>
+        <w:t>migrate:fresh</w:t>
+      </w:r>
+      <w:proofErr w:type="gramEnd"/>
       <w:r>
         <w:tab/>
       </w:r>
@@ -1333,7 +1569,15 @@
         </w:rPr>
       </w:pPr>
       <w:r>
-        <w:t>$user-&gt;al();</w:t>
+        <w:t>$user-&gt;</w:t>
+      </w:r>
+      <w:proofErr w:type="gramStart"/>
+      <w:r>
+        <w:t>al(</w:t>
+      </w:r>
+      <w:proofErr w:type="gramEnd"/>
+      <w:r>
+        <w:t>);</w:t>
       </w:r>
       <w:r>
         <w:tab/>
@@ -1367,7 +1611,15 @@
         <w:jc w:val="both"/>
       </w:pPr>
       <w:r>
-        <w:t>*jangan lupa di modelnya har</w:t>
+        <w:t>*</w:t>
+      </w:r>
+      <w:proofErr w:type="gramStart"/>
+      <w:r>
+        <w:t>jangan</w:t>
+      </w:r>
+      <w:proofErr w:type="gramEnd"/>
+      <w:r>
+        <w:t xml:space="preserve"> lupa di modelnya har</w:t>
       </w:r>
       <w:r>
         <w:t>us diberikan akses mana field yang bisa diisi mana yang tidak.</w:t>
@@ -1398,7 +1650,15 @@
         <w:tab/>
       </w:r>
       <w:r>
-        <w:t>App\Models\Post::create([‘title’ =&gt; ‘Lorem Ipsum 1’, ‘body’ =&gt; ‘Lorem Ipsum’]);</w:t>
+        <w:t>App</w:t>
+      </w:r>
+      <w:proofErr w:type="gramStart"/>
+      <w:r>
+        <w:t>\Models\Post::</w:t>
+      </w:r>
+      <w:proofErr w:type="gramEnd"/>
+      <w:r>
+        <w:t>create([‘title’ =&gt; ‘Lorem Ipsum 1’, ‘body’ =&gt; ‘Lorem Ipsum’]);</w:t>
       </w:r>
     </w:p>
     <w:p>
@@ -1408,7 +1668,15 @@
         <w:jc w:val="both"/>
       </w:pPr>
       <w:r>
-        <w:t>App\Models\Post::find(1)-&gt;update([‘title’ =&gt; ‘Title Update’, ‘body’ =&gt; ‘Lorem Ipsum’]);</w:t>
+        <w:t>App</w:t>
+      </w:r>
+      <w:proofErr w:type="gramStart"/>
+      <w:r>
+        <w:t>\Models\Post::</w:t>
+      </w:r>
+      <w:proofErr w:type="gramEnd"/>
+      <w:r>
+        <w:t>find(1)-&gt;update([‘title’ =&gt; ‘Title Update’, ‘body’ =&gt; ‘Lorem Ipsum’]);</w:t>
       </w:r>
     </w:p>
     <w:p>
@@ -1418,7 +1686,15 @@
         <w:jc w:val="both"/>
       </w:pPr>
       <w:r>
-        <w:t>App\Models\Post::where(‘title’, ‘Title Update’)-&gt;update([‘body’ =&gt; ‘Body Update’]);</w:t>
+        <w:t>App</w:t>
+      </w:r>
+      <w:proofErr w:type="gramStart"/>
+      <w:r>
+        <w:t>\Models\Post::</w:t>
+      </w:r>
+      <w:proofErr w:type="gramEnd"/>
+      <w:r>
+        <w:t>where(‘title’, ‘Title Update’)-&gt;update([‘body’ =&gt; ‘Body Update’]);</w:t>
       </w:r>
     </w:p>
     <w:p>
@@ -1446,47 +1722,72 @@
           <w:sz w:val="24"/>
           <w:szCs w:val="24"/>
         </w:rPr>
-        <w:t>Php artisan help make:model</w:t>
-      </w:r>
-    </w:p>
-    <w:p>
-      <w:pPr>
-        <w:spacing w:line="240" w:lineRule="auto"/>
-        <w:ind w:left="720"/>
-        <w:jc w:val="both"/>
+        <w:t xml:space="preserve">Php artisan help </w:t>
+      </w:r>
+      <w:proofErr w:type="gramStart"/>
+      <w:r>
         <w:rPr>
           <w:sz w:val="24"/>
           <w:szCs w:val="24"/>
         </w:rPr>
-      </w:pPr>
-      <w:r>
+        <w:t>make:model</w:t>
+      </w:r>
+      <w:proofErr w:type="gramEnd"/>
+    </w:p>
+    <w:p>
+      <w:pPr>
+        <w:spacing w:line="240" w:lineRule="auto"/>
+        <w:ind w:left="720"/>
+        <w:jc w:val="both"/>
         <w:rPr>
           <w:sz w:val="24"/>
           <w:szCs w:val="24"/>
         </w:rPr>
-        <w:t>php artisan help make:model -m Post</w:t>
-      </w:r>
-    </w:p>
-    <w:p>
-      <w:pPr>
-        <w:spacing w:line="240" w:lineRule="auto"/>
-        <w:ind w:left="720"/>
-        <w:jc w:val="both"/>
+      </w:pPr>
+      <w:r>
         <w:rPr>
           <w:sz w:val="24"/>
           <w:szCs w:val="24"/>
         </w:rPr>
-      </w:pPr>
-    </w:p>
-    <w:p>
-      <w:pPr>
-        <w:spacing w:line="240" w:lineRule="auto"/>
-        <w:ind w:left="720"/>
-        <w:jc w:val="both"/>
+        <w:t xml:space="preserve">php artisan help </w:t>
+      </w:r>
+      <w:proofErr w:type="gramStart"/>
+      <w:r>
         <w:rPr>
           <w:sz w:val="24"/>
           <w:szCs w:val="24"/>
         </w:rPr>
+        <w:t>make:model</w:t>
+      </w:r>
+      <w:proofErr w:type="gramEnd"/>
+      <w:r>
+        <w:rPr>
+          <w:sz w:val="24"/>
+          <w:szCs w:val="24"/>
+        </w:rPr>
+        <w:t xml:space="preserve"> -m Post</w:t>
+      </w:r>
+    </w:p>
+    <w:p>
+      <w:pPr>
+        <w:spacing w:line="240" w:lineRule="auto"/>
+        <w:ind w:left="720"/>
+        <w:jc w:val="both"/>
+        <w:rPr>
+          <w:sz w:val="24"/>
+          <w:szCs w:val="24"/>
+        </w:rPr>
+      </w:pPr>
+    </w:p>
+    <w:p>
+      <w:pPr>
+        <w:spacing w:line="240" w:lineRule="auto"/>
+        <w:ind w:left="720"/>
+        <w:jc w:val="both"/>
+        <w:rPr>
+          <w:sz w:val="24"/>
+          <w:szCs w:val="24"/>
+        </w:rPr>
       </w:pPr>
     </w:p>
     <w:p>
@@ -1627,12 +1928,21 @@
           <w:iCs/>
         </w:rPr>
       </w:pPr>
-      <w:r>
-        <w:rPr>
-          <w:i/>
-          <w:iCs/>
-        </w:rPr>
-        <w:t>Route::get</w:t>
+      <w:proofErr w:type="gramStart"/>
+      <w:r>
+        <w:rPr>
+          <w:i/>
+          <w:iCs/>
+        </w:rPr>
+        <w:t>Route::</w:t>
+      </w:r>
+      <w:proofErr w:type="gramEnd"/>
+      <w:r>
+        <w:rPr>
+          <w:i/>
+          <w:iCs/>
+        </w:rPr>
+        <w:t>get</w:t>
       </w:r>
       <w:r>
         <w:rPr>
@@ -1680,12 +1990,21 @@
           <w:iCs/>
         </w:rPr>
       </w:pPr>
-      <w:r>
-        <w:rPr>
-          <w:i/>
-          <w:iCs/>
-        </w:rPr>
-        <w:t>Route::get(‘/</w:t>
+      <w:proofErr w:type="gramStart"/>
+      <w:r>
+        <w:rPr>
+          <w:i/>
+          <w:iCs/>
+        </w:rPr>
+        <w:t>Route::</w:t>
+      </w:r>
+      <w:proofErr w:type="gramEnd"/>
+      <w:r>
+        <w:rPr>
+          <w:i/>
+          <w:iCs/>
+        </w:rPr>
+        <w:t>get(‘/</w:t>
       </w:r>
       <w:r>
         <w:rPr>
@@ -1738,7 +2057,23 @@
           <w:i/>
           <w:iCs/>
         </w:rPr>
-        <w:t>*dengan menggunakan cara ke dua kita bisa langsung menggunakan slug</w:t>
+        <w:t>*</w:t>
+      </w:r>
+      <w:proofErr w:type="gramStart"/>
+      <w:r>
+        <w:rPr>
+          <w:i/>
+          <w:iCs/>
+        </w:rPr>
+        <w:t>dengan</w:t>
+      </w:r>
+      <w:proofErr w:type="gramEnd"/>
+      <w:r>
+        <w:rPr>
+          <w:i/>
+          <w:iCs/>
+        </w:rPr>
+        <w:t xml:space="preserve"> menggunakan cara ke dua kita bisa langsung menggunakan slug</w:t>
       </w:r>
     </w:p>
     <w:p>
@@ -2005,7 +2340,23 @@
           <w:i/>
           <w:iCs/>
         </w:rPr>
-        <w:t>*disini di dalam modelnya setiap Categori memiliki banyak postingan dan setiap postingan pasti memiliki 1 category</w:t>
+        <w:t>*</w:t>
+      </w:r>
+      <w:proofErr w:type="gramStart"/>
+      <w:r>
+        <w:rPr>
+          <w:i/>
+          <w:iCs/>
+        </w:rPr>
+        <w:t>disini</w:t>
+      </w:r>
+      <w:proofErr w:type="gramEnd"/>
+      <w:r>
+        <w:rPr>
+          <w:i/>
+          <w:iCs/>
+        </w:rPr>
+        <w:t xml:space="preserve"> di dalam modelnya setiap Categori memiliki banyak postingan dan setiap postingan pasti memiliki 1 category</w:t>
       </w:r>
     </w:p>
     <w:p>
@@ -2089,7 +2440,15 @@
           <w:i/>
           <w:iCs/>
         </w:rPr>
-        <w:t>hp artisan db</w:t>
+        <w:t xml:space="preserve">hp artisan </w:t>
+      </w:r>
+      <w:proofErr w:type="gramStart"/>
+      <w:r>
+        <w:rPr>
+          <w:i/>
+          <w:iCs/>
+        </w:rPr>
+        <w:t>db</w:t>
       </w:r>
       <w:r>
         <w:rPr>
@@ -2098,6 +2457,7 @@
         </w:rPr>
         <w:t>:seed</w:t>
       </w:r>
+      <w:proofErr w:type="gramEnd"/>
       <w:r>
         <w:rPr>
           <w:i/>
@@ -2167,7 +2527,23 @@
           <w:i/>
           <w:iCs/>
         </w:rPr>
-        <w:t>php artisan make:factory PostFactory</w:t>
+        <w:t xml:space="preserve">php artisan </w:t>
+      </w:r>
+      <w:proofErr w:type="gramStart"/>
+      <w:r>
+        <w:rPr>
+          <w:i/>
+          <w:iCs/>
+        </w:rPr>
+        <w:t>make:factory</w:t>
+      </w:r>
+      <w:proofErr w:type="gramEnd"/>
+      <w:r>
+        <w:rPr>
+          <w:i/>
+          <w:iCs/>
+        </w:rPr>
+        <w:t xml:space="preserve"> PostFactory</w:t>
       </w:r>
     </w:p>
     <w:p>
@@ -2205,7 +2581,15 @@
         <w:ind w:left="720" w:firstLine="720"/>
       </w:pPr>
       <w:r>
-        <w:t>'faker_locale' =&gt; env('FAKER_LOCALE', 'en_US'),</w:t>
+        <w:t xml:space="preserve">'faker_locale' =&gt; </w:t>
+      </w:r>
+      <w:proofErr w:type="gramStart"/>
+      <w:r>
+        <w:t>env(</w:t>
+      </w:r>
+      <w:proofErr w:type="gramEnd"/>
+      <w:r>
+        <w:t>'FAKER_LOCALE', 'en_US'),</w:t>
       </w:r>
     </w:p>
     <w:p>
@@ -2233,7 +2617,23 @@
           <w:i/>
           <w:iCs/>
         </w:rPr>
-        <w:t xml:space="preserve">hp artisan migrate:fresh </w:t>
+        <w:t xml:space="preserve">hp artisan </w:t>
+      </w:r>
+      <w:proofErr w:type="gramStart"/>
+      <w:r>
+        <w:rPr>
+          <w:i/>
+          <w:iCs/>
+        </w:rPr>
+        <w:t>migrate:fresh</w:t>
+      </w:r>
+      <w:proofErr w:type="gramEnd"/>
+      <w:r>
+        <w:rPr>
+          <w:i/>
+          <w:iCs/>
+        </w:rPr>
+        <w:t xml:space="preserve"> </w:t>
       </w:r>
       <w:r>
         <w:rPr>
@@ -2526,12 +2926,21 @@
       <w:r>
         <w:t xml:space="preserve">Kita Lakukan semuanya di awal ‘sehingga sudah punya datanya di awal’, sehingga saat looping tidak perlu melakukan pemanggilan ke database lagi. Dengan Eager Loading kita cukup gunakan keyword </w:t>
       </w:r>
-      <w:r>
-        <w:rPr>
-          <w:b/>
-          <w:bCs/>
-        </w:rPr>
-        <w:t>with()</w:t>
+      <w:proofErr w:type="gramStart"/>
+      <w:r>
+        <w:rPr>
+          <w:b/>
+          <w:bCs/>
+        </w:rPr>
+        <w:t>with(</w:t>
+      </w:r>
+      <w:proofErr w:type="gramEnd"/>
+      <w:r>
+        <w:rPr>
+          <w:b/>
+          <w:bCs/>
+        </w:rPr>
+        <w:t>)</w:t>
       </w:r>
       <w:r>
         <w:t>.</w:t>
@@ -2619,7 +3028,15 @@
         <w:ind w:left="1080"/>
       </w:pPr>
       <w:r>
-        <w:t xml:space="preserve">Kita juga bisa memindahkan with() ke dalam model post </w:t>
+        <w:t xml:space="preserve">Kita juga bisa memindahkan </w:t>
+      </w:r>
+      <w:proofErr w:type="gramStart"/>
+      <w:r>
+        <w:t>with(</w:t>
+      </w:r>
+      <w:proofErr w:type="gramEnd"/>
+      <w:r>
+        <w:t xml:space="preserve">) ke dalam model post </w:t>
       </w:r>
     </w:p>
     <w:p>
@@ -2733,12 +3150,21 @@
       <w:r>
         <w:t xml:space="preserve"> Untuk menggunakan Lazy Eager Loading pada relationship disini kita gunakan method </w:t>
       </w:r>
-      <w:r>
-        <w:rPr>
-          <w:b/>
-          <w:bCs/>
-        </w:rPr>
-        <w:t>load()</w:t>
+      <w:proofErr w:type="gramStart"/>
+      <w:r>
+        <w:rPr>
+          <w:b/>
+          <w:bCs/>
+        </w:rPr>
+        <w:t>load(</w:t>
+      </w:r>
+      <w:proofErr w:type="gramEnd"/>
+      <w:r>
+        <w:rPr>
+          <w:b/>
+          <w:bCs/>
+        </w:rPr>
+        <w:t>)</w:t>
       </w:r>
       <w:r>
         <w:t>.</w:t>
@@ -2934,13 +3360,27 @@
           <w:i/>
           <w:iCs/>
         </w:rPr>
-        <w:t>Query Scope</w:t>
+        <w:t xml:space="preserve">Query </w:t>
+      </w:r>
+      <w:proofErr w:type="gramStart"/>
+      <w:r>
+        <w:rPr>
+          <w:b/>
+          <w:bCs/>
+          <w:i/>
+          <w:iCs/>
+        </w:rPr>
+        <w:t>Scope</w:t>
       </w:r>
       <w:r>
         <w:t xml:space="preserve">, </w:t>
       </w:r>
       <w:r>
-        <w:t xml:space="preserve"> adalah metode dalam model Eloquent yang memungkinkan Anda mengatur kriteria query umum dan kemudian menggunakan kriteria tersebut secara bersamaan di beberapa tempat dalam aplikasi Anda.</w:t>
+        <w:t xml:space="preserve"> adalah</w:t>
+      </w:r>
+      <w:proofErr w:type="gramEnd"/>
+      <w:r>
+        <w:t xml:space="preserve"> metode dalam model Eloquent yang memungkinkan Anda mengatur kriteria query umum dan kemudian menggunakan kriteria tersebut secara bersamaan di beberapa tempat dalam aplikasi Anda.</w:t>
       </w:r>
       <w:r>
         <w:t xml:space="preserve"> Terdapat 2 ya itu Local Scope dan Global Scope</w:t>
@@ -3034,7 +3474,15 @@
       </w:pPr>
       <w:r>
         <w:tab/>
-        <w:t>Disini kita namakan scopeFilter, maka di dalam index kita jalankan method filter()</w:t>
+        <w:t xml:space="preserve">Disini kita namakan scopeFilter, maka di dalam index kita jalankan method </w:t>
+      </w:r>
+      <w:proofErr w:type="gramStart"/>
+      <w:r>
+        <w:t>filter(</w:t>
+      </w:r>
+      <w:proofErr w:type="gramEnd"/>
+      <w:r>
+        <w:t>)</w:t>
       </w:r>
     </w:p>
     <w:p>
@@ -3095,7 +3543,23 @@
           <w:i/>
           <w:iCs/>
         </w:rPr>
-        <w:t>Query ini adalah kerjaanya sebuah Model, sedangkan untuk request() itu adalah kerjaanya Controller.</w:t>
+        <w:t xml:space="preserve">Query ini adalah kerjaanya sebuah Model, sedangkan untuk </w:t>
+      </w:r>
+      <w:proofErr w:type="gramStart"/>
+      <w:r>
+        <w:rPr>
+          <w:i/>
+          <w:iCs/>
+        </w:rPr>
+        <w:t>request(</w:t>
+      </w:r>
+      <w:proofErr w:type="gramEnd"/>
+      <w:r>
+        <w:rPr>
+          <w:i/>
+          <w:iCs/>
+        </w:rPr>
+        <w:t>) itu adalah kerjaanya Controller.</w:t>
       </w:r>
     </w:p>
     <w:p>
@@ -3316,14 +3780,25 @@
       <w:r>
         <w:t xml:space="preserve">Kita dapat mengganti if dengan keyword </w:t>
       </w:r>
-      <w:r>
-        <w:rPr>
-          <w:b/>
-          <w:bCs/>
-          <w:i/>
-          <w:iCs/>
-        </w:rPr>
-        <w:t xml:space="preserve">when() </w:t>
+      <w:proofErr w:type="gramStart"/>
+      <w:r>
+        <w:rPr>
+          <w:b/>
+          <w:bCs/>
+          <w:i/>
+          <w:iCs/>
+        </w:rPr>
+        <w:t>when(</w:t>
+      </w:r>
+      <w:proofErr w:type="gramEnd"/>
+      <w:r>
+        <w:rPr>
+          <w:b/>
+          <w:bCs/>
+          <w:i/>
+          <w:iCs/>
+        </w:rPr>
+        <w:t xml:space="preserve">) </w:t>
       </w:r>
       <w:r>
         <w:t>dimana akan menjalankan jika argument yang diterima bernilai true. Ini akan melihat dari Collection yang kita punya.</w:t>
@@ -3379,10 +3854,26 @@
         <w:t>If (isset($filters[‘search</w:t>
       </w:r>
       <w:r>
-        <w:t>’]) ? $filt</w:t>
-      </w:r>
-      <w:r>
-        <w:t>ers[‘search’] : false) { … }</w:t>
+        <w:t>’]</w:t>
+      </w:r>
+      <w:proofErr w:type="gramStart"/>
+      <w:r>
+        <w:t>) ?</w:t>
+      </w:r>
+      <w:proofErr w:type="gramEnd"/>
+      <w:r>
+        <w:t xml:space="preserve"> $filt</w:t>
+      </w:r>
+      <w:r>
+        <w:t>ers[‘search’</w:t>
+      </w:r>
+      <w:proofErr w:type="gramStart"/>
+      <w:r>
+        <w:t>] :</w:t>
+      </w:r>
+      <w:proofErr w:type="gramEnd"/>
+      <w:r>
+        <w:t xml:space="preserve"> false) { … }</w:t>
       </w:r>
     </w:p>
     <w:p>
@@ -3440,7 +3931,15 @@
         <w:tab/>
       </w:r>
       <w:r>
-        <w:t>When ($filters[‘search’] ?? false, function($query, $search) { … }</w:t>
+        <w:t xml:space="preserve">When ($filters[‘search’] ?? false, </w:t>
+      </w:r>
+      <w:proofErr w:type="gramStart"/>
+      <w:r>
+        <w:t>function(</w:t>
+      </w:r>
+      <w:proofErr w:type="gramEnd"/>
+      <w:r>
+        <w:t>$query, $search) { … }</w:t>
       </w:r>
     </w:p>
     <w:p>
@@ -3460,7 +3959,23 @@
           <w:i/>
           <w:iCs/>
         </w:rPr>
-        <w:t>*kedua ini sama sama saja</w:t>
+        <w:t>*</w:t>
+      </w:r>
+      <w:proofErr w:type="gramStart"/>
+      <w:r>
+        <w:rPr>
+          <w:i/>
+          <w:iCs/>
+        </w:rPr>
+        <w:t>kedua</w:t>
+      </w:r>
+      <w:proofErr w:type="gramEnd"/>
+      <w:r>
+        <w:rPr>
+          <w:i/>
+          <w:iCs/>
+        </w:rPr>
+        <w:t xml:space="preserve"> ini sama sama saja</w:t>
       </w:r>
     </w:p>
     <w:p>
@@ -3521,12 +4036,21 @@
       <w:r>
         <w:t xml:space="preserve">Spesifik pencarian dengan menggunakan </w:t>
       </w:r>
-      <w:r>
-        <w:rPr>
-          <w:b/>
-          <w:bCs/>
-        </w:rPr>
-        <w:t>whereHas()</w:t>
+      <w:proofErr w:type="gramStart"/>
+      <w:r>
+        <w:rPr>
+          <w:b/>
+          <w:bCs/>
+        </w:rPr>
+        <w:t>whereHas(</w:t>
+      </w:r>
+      <w:proofErr w:type="gramEnd"/>
+      <w:r>
+        <w:rPr>
+          <w:b/>
+          <w:bCs/>
+        </w:rPr>
+        <w:t>)</w:t>
       </w:r>
       <w:r>
         <w:t>,</w:t>
@@ -3540,12 +4064,21 @@
       <w:r>
         <w:t xml:space="preserve">. Karena kita melakukan join table maka kita gunakan </w:t>
       </w:r>
-      <w:r>
-        <w:rPr>
-          <w:b/>
-          <w:bCs/>
-        </w:rPr>
-        <w:t xml:space="preserve">whereHas() </w:t>
+      <w:proofErr w:type="gramStart"/>
+      <w:r>
+        <w:rPr>
+          <w:b/>
+          <w:bCs/>
+        </w:rPr>
+        <w:t>whereHas(</w:t>
+      </w:r>
+      <w:proofErr w:type="gramEnd"/>
+      <w:r>
+        <w:rPr>
+          <w:b/>
+          <w:bCs/>
+        </w:rPr>
+        <w:t xml:space="preserve">) </w:t>
       </w:r>
       <w:r>
         <w:t>untuk menunjukan pencarian berdasarkan relationship.</w:t>
@@ -3741,7 +4274,23 @@
           <w:b/>
           <w:bCs/>
         </w:rPr>
-        <w:t xml:space="preserve">/categories/{{ … }} </w:t>
+        <w:t>/categories</w:t>
+      </w:r>
+      <w:proofErr w:type="gramStart"/>
+      <w:r>
+        <w:rPr>
+          <w:b/>
+          <w:bCs/>
+        </w:rPr>
+        <w:t>/{</w:t>
+      </w:r>
+      <w:proofErr w:type="gramEnd"/>
+      <w:r>
+        <w:rPr>
+          <w:b/>
+          <w:bCs/>
+        </w:rPr>
+        <w:t xml:space="preserve">{ … }} </w:t>
       </w:r>
       <w:r>
         <w:t xml:space="preserve">Tapi menjadi </w:t>
@@ -3874,10 +4423,22 @@
           <w:b/>
           <w:bCs/>
         </w:rPr>
-        <w:t>/posts?category=</w:t>
-      </w:r>
-      <w:r>
-        <w:t xml:space="preserve">  kemudian kita melakukan search maka akan ditambahkan dengan </w:t>
+        <w:t>/posts?category</w:t>
+      </w:r>
+      <w:proofErr w:type="gramStart"/>
+      <w:r>
+        <w:rPr>
+          <w:b/>
+          <w:bCs/>
+        </w:rPr>
+        <w:t>=</w:t>
+      </w:r>
+      <w:r>
+        <w:t xml:space="preserve">  kemudian</w:t>
+      </w:r>
+      <w:proofErr w:type="gramEnd"/>
+      <w:r>
+        <w:t xml:space="preserve"> kita melakukan search maka akan ditambahkan dengan </w:t>
       </w:r>
       <w:r>
         <w:rPr>
@@ -4046,12 +4607,21 @@
       <w:r>
         <w:tab/>
       </w:r>
-      <w:r>
-        <w:rPr>
-          <w:b/>
-          <w:bCs/>
-        </w:rPr>
-        <w:t>withQueryString()</w:t>
+      <w:proofErr w:type="gramStart"/>
+      <w:r>
+        <w:rPr>
+          <w:b/>
+          <w:bCs/>
+        </w:rPr>
+        <w:t>withQueryString(</w:t>
+      </w:r>
+      <w:proofErr w:type="gramEnd"/>
+      <w:r>
+        <w:rPr>
+          <w:b/>
+          <w:bCs/>
+        </w:rPr>
+        <w:t>)</w:t>
       </w:r>
       <w:r>
         <w:t xml:space="preserve"> </w:t>
@@ -4245,8 +4815,19 @@
           <w:i/>
           <w:iCs/>
         </w:rPr>
-        <w:t>@csrf</w:t>
-      </w:r>
+        <w:t>@</w:t>
+      </w:r>
+      <w:proofErr w:type="gramStart"/>
+      <w:r>
+        <w:rPr>
+          <w:b/>
+          <w:bCs/>
+          <w:i/>
+          <w:iCs/>
+        </w:rPr>
+        <w:t>csrf</w:t>
+      </w:r>
+      <w:proofErr w:type="gramEnd"/>
     </w:p>
     <w:p/>
     <w:p>
@@ -4265,13 +4846,26 @@
         <w:t xml:space="preserve">Memberikan error </w:t>
       </w:r>
       <w:r>
-        <w:t>&amp; Displaying the validation error</w:t>
-      </w:r>
-    </w:p>
-    <w:p>
+        <w:t xml:space="preserve">&amp; </w:t>
+      </w:r>
+      <w:proofErr w:type="gramStart"/>
+      <w:r>
+        <w:t>Displaying</w:t>
+      </w:r>
+      <w:proofErr w:type="gramEnd"/>
+      <w:r>
+        <w:t xml:space="preserve"> the validation error</w:t>
+      </w:r>
+    </w:p>
+    <w:p>
+      <w:proofErr w:type="gramStart"/>
       <w:r>
         <w:lastRenderedPageBreak/>
-        <w:t>Old(), isian lama kita berdasarkan value / inputan lama (sebelumnya)</w:t>
+        <w:t>Old(</w:t>
+      </w:r>
+      <w:proofErr w:type="gramEnd"/>
+      <w:r>
+        <w:t>), isian lama kita berdasarkan value / inputan lama (sebelumnya)</w:t>
       </w:r>
     </w:p>
     <w:p>
@@ -4568,10 +5162,37 @@
       <w:r>
         <w:t xml:space="preserve">Disini kita akan melakukan pengecekkan, dimana kita bisa saja lolos dari validasi namun harus ada yang kita cek lagi, karena lolos dari validasi belum tentu berhasil login, bisa saja emailnya belum terdaftar atau password yang digunakan salah. Maka sekarang kita akan menggunakan fungsi </w:t>
       </w:r>
-      <w:r>
-        <w:rPr>
-          <w:b/>
-          <w:bCs/>
+      <w:proofErr w:type="gramStart"/>
+      <w:r>
+        <w:rPr>
+          <w:b/>
+          <w:bCs/>
+        </w:rPr>
+        <w:t>attempt(</w:t>
+      </w:r>
+      <w:proofErr w:type="gramEnd"/>
+      <w:r>
+        <w:rPr>
+          <w:b/>
+          <w:bCs/>
+        </w:rPr>
+        <w:t>)</w:t>
+      </w:r>
+      <w:r>
+        <w:rPr>
+          <w:bCs/>
+        </w:rPr>
+        <w:t xml:space="preserve"> s</w:t>
+      </w:r>
+      <w:r>
+        <w:rPr>
+          <w:bCs/>
+        </w:rPr>
+        <w:t xml:space="preserve">ecara khusus, </w:t>
+      </w:r>
+      <w:r>
+        <w:rPr>
+          <w:b/>
         </w:rPr>
         <w:t>attempt()</w:t>
       </w:r>
@@ -4579,24 +5200,6 @@
         <w:rPr>
           <w:bCs/>
         </w:rPr>
-        <w:t xml:space="preserve"> s</w:t>
-      </w:r>
-      <w:r>
-        <w:rPr>
-          <w:bCs/>
-        </w:rPr>
-        <w:t xml:space="preserve">ecara khusus, </w:t>
-      </w:r>
-      <w:r>
-        <w:rPr>
-          <w:b/>
-        </w:rPr>
-        <w:t>attempt()</w:t>
-      </w:r>
-      <w:r>
-        <w:rPr>
-          <w:bCs/>
-        </w:rPr>
         <w:t xml:space="preserve"> digunakan untuk mencoba mengotentikasi pengguna berdasarkan kredensial yang diberikan.</w:t>
       </w:r>
       <w:r>
@@ -4611,12 +5214,21 @@
       <w:r>
         <w:t xml:space="preserve">Setelah kita menggunakan fungsi </w:t>
       </w:r>
-      <w:r>
-        <w:rPr>
-          <w:b/>
-          <w:bCs/>
-        </w:rPr>
-        <w:t>attempt()</w:t>
+      <w:proofErr w:type="gramStart"/>
+      <w:r>
+        <w:rPr>
+          <w:b/>
+          <w:bCs/>
+        </w:rPr>
+        <w:t>attempt(</w:t>
+      </w:r>
+      <w:proofErr w:type="gramEnd"/>
+      <w:r>
+        <w:rPr>
+          <w:b/>
+          <w:bCs/>
+        </w:rPr>
+        <w:t>)</w:t>
       </w:r>
       <w:r>
         <w:t>, kita regenerate sessionnya, karena setiap informasi login itu akan mendapatkan key, kita regenerate sessionnya jika ada yang mencoba akses cookie login kita dan sessionnya tidak sama maka tidak akan bisa.</w:t>
@@ -4682,7 +5294,23 @@
           <w:i/>
           <w:iCs/>
         </w:rPr>
-        <w:t>*jika kita memberikan validasi dan menampikan field error, misalkan ‘email anda salah’ atau email belum terdaftar / passwordnya salah (ini akan menjadi celah keamanan).</w:t>
+        <w:t>*</w:t>
+      </w:r>
+      <w:proofErr w:type="gramStart"/>
+      <w:r>
+        <w:rPr>
+          <w:i/>
+          <w:iCs/>
+        </w:rPr>
+        <w:t>jika</w:t>
+      </w:r>
+      <w:proofErr w:type="gramEnd"/>
+      <w:r>
+        <w:rPr>
+          <w:i/>
+          <w:iCs/>
+        </w:rPr>
+        <w:t xml:space="preserve"> kita memberikan validasi dan menampikan field error, misalkan ‘email anda salah’ atau email belum terdaftar / passwordnya salah (ini akan menjadi celah keamanan).</w:t>
       </w:r>
     </w:p>
     <w:p>
@@ -4730,14 +5358,25 @@
         </w:rPr>
         <w:t>*</w:t>
       </w:r>
-      <w:r>
-        <w:rPr>
-          <w:b/>
-          <w:bCs/>
-          <w:i/>
-          <w:iCs/>
-        </w:rPr>
-        <w:t>intended()</w:t>
+      <w:proofErr w:type="gramStart"/>
+      <w:r>
+        <w:rPr>
+          <w:b/>
+          <w:bCs/>
+          <w:i/>
+          <w:iCs/>
+        </w:rPr>
+        <w:t>intended(</w:t>
+      </w:r>
+      <w:proofErr w:type="gramEnd"/>
+      <w:r>
+        <w:rPr>
+          <w:b/>
+          <w:bCs/>
+          <w:i/>
+          <w:iCs/>
+        </w:rPr>
+        <w:t>)</w:t>
       </w:r>
       <w:r>
         <w:rPr>
@@ -4881,6 +5520,7 @@
       <w:r>
         <w:t xml:space="preserve"> agar jika ada user yang sudah login dan memaksa ke halaman /login maka akan dilempar ke route </w:t>
       </w:r>
+      <w:proofErr w:type="gramStart"/>
       <w:r>
         <w:rPr>
           <w:b/>
@@ -4891,6 +5531,7 @@
       <w:r>
         <w:t xml:space="preserve"> .</w:t>
       </w:r>
+      <w:proofErr w:type="gramEnd"/>
     </w:p>
     <w:p>
       <w:pPr>
@@ -5116,7 +5757,23 @@
           <w:i/>
           <w:iCs/>
         </w:rPr>
-        <w:t xml:space="preserve">*invalidate() </w:t>
+        <w:t>*</w:t>
+      </w:r>
+      <w:proofErr w:type="gramStart"/>
+      <w:r>
+        <w:rPr>
+          <w:i/>
+          <w:iCs/>
+        </w:rPr>
+        <w:t>invalidate(</w:t>
+      </w:r>
+      <w:proofErr w:type="gramEnd"/>
+      <w:r>
+        <w:rPr>
+          <w:i/>
+          <w:iCs/>
+        </w:rPr>
+        <w:t xml:space="preserve">) </w:t>
       </w:r>
       <w:r>
         <w:rPr>
@@ -5140,7 +5797,23 @@
           <w:iCs/>
         </w:rPr>
         <w:tab/>
-        <w:t xml:space="preserve">*regenerateToken() </w:t>
+        <w:t>*</w:t>
+      </w:r>
+      <w:proofErr w:type="gramStart"/>
+      <w:r>
+        <w:rPr>
+          <w:i/>
+          <w:iCs/>
+        </w:rPr>
+        <w:t>regenerateToken(</w:t>
+      </w:r>
+      <w:proofErr w:type="gramEnd"/>
+      <w:r>
+        <w:rPr>
+          <w:i/>
+          <w:iCs/>
+        </w:rPr>
+        <w:t xml:space="preserve">) </w:t>
       </w:r>
       <w:r>
         <w:rPr>
@@ -5248,7 +5921,15 @@
         <w:t>Menampilkan nama yang sudah login</w:t>
       </w:r>
       <w:r>
-        <w:t>, kita bisa gunakan fungsi auth() yang sudah disediakan laravel dan juga cari tahu siapa user yang login.</w:t>
+        <w:t xml:space="preserve">, kita bisa gunakan fungsi </w:t>
+      </w:r>
+      <w:proofErr w:type="gramStart"/>
+      <w:r>
+        <w:t>auth(</w:t>
+      </w:r>
+      <w:proofErr w:type="gramEnd"/>
+      <w:r>
+        <w:t>) yang sudah disediakan laravel dan juga cari tahu siapa user yang login.</w:t>
       </w:r>
     </w:p>
     <w:p>
@@ -5375,6 +6056,37 @@
     </w:p>
     <w:p>
       <w:pPr>
+        <w:ind w:left="720" w:firstLine="720"/>
+        <w:rPr>
+          <w:b/>
+          <w:bCs/>
+          <w:i/>
+          <w:iCs/>
+        </w:rPr>
+      </w:pPr>
+      <w:r>
+        <w:rPr>
+          <w:b/>
+          <w:bCs/>
+          <w:i/>
+          <w:iCs/>
+        </w:rPr>
+        <w:t xml:space="preserve">php artisan </w:t>
+      </w:r>
+      <w:proofErr w:type="gramStart"/>
+      <w:r>
+        <w:rPr>
+          <w:b/>
+          <w:bCs/>
+          <w:i/>
+          <w:iCs/>
+        </w:rPr>
+        <w:t>route:list</w:t>
+      </w:r>
+      <w:proofErr w:type="gramEnd"/>
+    </w:p>
+    <w:p>
+      <w:pPr>
         <w:ind w:firstLine="720"/>
       </w:pPr>
       <w:r>
@@ -5584,14 +6296,25 @@
       <w:r>
         <w:t xml:space="preserve"> Terkadang eloquent yang kita butuhkan kita bisa mencari kolom selain dari id, misalkan yang kita butuhkan adalah slug. Kita akan timpa dengan menggunakan sebuah </w:t>
       </w:r>
-      <w:r>
-        <w:rPr>
-          <w:b/>
-          <w:bCs/>
-          <w:i/>
-          <w:iCs/>
-        </w:rPr>
-        <w:t>getRouteKeyName()</w:t>
+      <w:proofErr w:type="gramStart"/>
+      <w:r>
+        <w:rPr>
+          <w:b/>
+          <w:bCs/>
+          <w:i/>
+          <w:iCs/>
+        </w:rPr>
+        <w:t>getRouteKeyName(</w:t>
+      </w:r>
+      <w:proofErr w:type="gramEnd"/>
+      <w:r>
+        <w:rPr>
+          <w:b/>
+          <w:bCs/>
+          <w:i/>
+          <w:iCs/>
+        </w:rPr>
+        <w:t>)</w:t>
       </w:r>
       <w:r>
         <w:t xml:space="preserve"> di dalam Model Post nya sebagai menandakan bahwa ketika kita mencari akan otomatis berdasarkan slug.</w:t>
@@ -5852,7 +6575,15 @@
         <w:jc w:val="both"/>
       </w:pPr>
       <w:r>
-        <w:t>Ketika kita membuat Form untuk mengarah ke halaman create dengan menggunakan resource, kita hanya cukup  arahkan ke halaman yang dituju.</w:t>
+        <w:t xml:space="preserve">Ketika kita membuat Form untuk mengarah ke halaman create dengan menggunakan resource, kita hanya </w:t>
+      </w:r>
+      <w:proofErr w:type="gramStart"/>
+      <w:r>
+        <w:t>cukup  arahkan</w:t>
+      </w:r>
+      <w:proofErr w:type="gramEnd"/>
+      <w:r>
+        <w:t xml:space="preserve"> ke halaman yang dituju.</w:t>
       </w:r>
     </w:p>
     <w:p>
@@ -7019,12 +7750,21 @@
       <w:r>
         <w:t xml:space="preserve">Disini kita mengisikan user_id cukup panggil method </w:t>
       </w:r>
-      <w:r>
-        <w:rPr>
-          <w:b/>
-          <w:bCs/>
-        </w:rPr>
-        <w:t>auth()</w:t>
+      <w:proofErr w:type="gramStart"/>
+      <w:r>
+        <w:rPr>
+          <w:b/>
+          <w:bCs/>
+        </w:rPr>
+        <w:t>auth(</w:t>
+      </w:r>
+      <w:proofErr w:type="gramEnd"/>
+      <w:r>
+        <w:rPr>
+          <w:b/>
+          <w:bCs/>
+        </w:rPr>
+        <w:t>)</w:t>
       </w:r>
       <w:r>
         <w:t>, karena informasi user yang sedang login akan tersimpan disitu.</w:t>
@@ -7041,12 +7781,21 @@
       <w:r>
         <w:t xml:space="preserve">helper laravel yaitu </w:t>
       </w:r>
-      <w:r>
-        <w:rPr>
-          <w:b/>
-          <w:bCs/>
-        </w:rPr>
-        <w:t xml:space="preserve">Str::limit </w:t>
+      <w:proofErr w:type="gramStart"/>
+      <w:r>
+        <w:rPr>
+          <w:b/>
+          <w:bCs/>
+        </w:rPr>
+        <w:t>Str::</w:t>
+      </w:r>
+      <w:proofErr w:type="gramEnd"/>
+      <w:r>
+        <w:rPr>
+          <w:b/>
+          <w:bCs/>
+        </w:rPr>
+        <w:t xml:space="preserve">limit </w:t>
       </w:r>
       <w:r>
         <w:t xml:space="preserve">dimana digunakan untuk membatasi panjang text yang diambil dari body. Format data yang yang diambil dari trix akan ada tag htmlnya, maka kita gunakan </w:t>
@@ -7056,7 +7805,23 @@
           <w:b/>
           <w:bCs/>
         </w:rPr>
-        <w:t>strip_tags()</w:t>
+        <w:t>strip_</w:t>
+      </w:r>
+      <w:proofErr w:type="gramStart"/>
+      <w:r>
+        <w:rPr>
+          <w:b/>
+          <w:bCs/>
+        </w:rPr>
+        <w:t>tags(</w:t>
+      </w:r>
+      <w:proofErr w:type="gramEnd"/>
+      <w:r>
+        <w:rPr>
+          <w:b/>
+          <w:bCs/>
+        </w:rPr>
+        <w:t>)</w:t>
       </w:r>
       <w:r>
         <w:t xml:space="preserve"> dari php untuk menghilangkan tag html-nya.</w:t>
@@ -7207,7 +7972,15 @@
       </w:r>
       <w:r>
         <w:lastRenderedPageBreak/>
-        <w:t>merubah menjadi delete data. Dari slug yang dikirimkan kita bisa mengetahui informasi 1 postingan itu,kita ambil id nya lalu lakukan destroy</w:t>
+        <w:t xml:space="preserve">merubah menjadi delete data. Dari slug yang dikirimkan kita bisa mengetahui informasi 1 postingan </w:t>
+      </w:r>
+      <w:proofErr w:type="gramStart"/>
+      <w:r>
+        <w:t>itu,kita</w:t>
+      </w:r>
+      <w:proofErr w:type="gramEnd"/>
+      <w:r>
+        <w:t xml:space="preserve"> ambil id nya lalu lakukan destroy</w:t>
       </w:r>
       <w:r>
         <w:t>.</w:t>
@@ -7298,7 +8071,15 @@
         <w:jc w:val="both"/>
       </w:pPr>
       <w:r>
-        <w:t>Di halaman edit kita bisa mengisikan value dengan menggunakan old() sekalian juga mengirimkan data yang sudah ada.</w:t>
+        <w:t xml:space="preserve">Di halaman edit kita bisa mengisikan value dengan menggunakan </w:t>
+      </w:r>
+      <w:proofErr w:type="gramStart"/>
+      <w:r>
+        <w:t>old(</w:t>
+      </w:r>
+      <w:proofErr w:type="gramEnd"/>
+      <w:r>
+        <w:t>) sekalian juga mengirimkan data yang sudah ada.</w:t>
       </w:r>
     </w:p>
     <w:p>
@@ -7381,8 +8162,9 @@
           <w:sz w:val="20"/>
           <w:szCs w:val="20"/>
         </w:rPr>
-        <w:t>Eloquent ORM, where (id nya berapa) jalankan method update()</w:t>
-      </w:r>
+        <w:t xml:space="preserve">Eloquent ORM, where (id nya berapa) jalankan method </w:t>
+      </w:r>
+      <w:proofErr w:type="gramStart"/>
       <w:r>
         <w:rPr>
           <w:i/>
@@ -7390,7 +8172,17 @@
           <w:sz w:val="20"/>
           <w:szCs w:val="20"/>
         </w:rPr>
-        <w:t>.</w:t>
+        <w:t>update(</w:t>
+      </w:r>
+      <w:proofErr w:type="gramEnd"/>
+      <w:r>
+        <w:rPr>
+          <w:i/>
+          <w:iCs/>
+          <w:sz w:val="20"/>
+          <w:szCs w:val="20"/>
+        </w:rPr>
+        <w:t>).</w:t>
       </w:r>
     </w:p>
     <w:p>
@@ -7475,7 +8267,27 @@
           <w:i/>
           <w:iCs/>
         </w:rPr>
-        <w:t xml:space="preserve">enctype=”multipart/form-data” </w:t>
+        <w:t>enctype</w:t>
+      </w:r>
+      <w:proofErr w:type="gramStart"/>
+      <w:r>
+        <w:rPr>
+          <w:b/>
+          <w:bCs/>
+          <w:i/>
+          <w:iCs/>
+        </w:rPr>
+        <w:t>=”multipart</w:t>
+      </w:r>
+      <w:proofErr w:type="gramEnd"/>
+      <w:r>
+        <w:rPr>
+          <w:b/>
+          <w:bCs/>
+          <w:i/>
+          <w:iCs/>
+        </w:rPr>
+        <w:t xml:space="preserve">/form-data” </w:t>
       </w:r>
       <w:r>
         <w:t>karena jika ada string akan dispisahkan ke dalam request dan jika ada file maka akan dipisahkan ke dalam files.</w:t>
@@ -7494,8 +8306,13 @@
       </w:pPr>
       <w:r>
         <w:lastRenderedPageBreak/>
-        <w:t>Kita lakukan debugging untuk mengetahui lokasi penyimpanan file image itu dimana ?</w:t>
-      </w:r>
+        <w:t xml:space="preserve">Kita lakukan debugging untuk mengetahui lokasi penyimpanan file image itu </w:t>
+      </w:r>
+      <w:proofErr w:type="gramStart"/>
+      <w:r>
+        <w:t>dimana ?</w:t>
+      </w:r>
+      <w:proofErr w:type="gramEnd"/>
     </w:p>
     <w:p>
       <w:pPr>
@@ -7596,8 +8413,13 @@
         <w:jc w:val="both"/>
       </w:pPr>
       <w:r>
-        <w:t>Kita bisa mencoba menangkap gambar dan menyimpannya ke dalam storage dengan cara :</w:t>
-      </w:r>
+        <w:t xml:space="preserve">Kita bisa mencoba menangkap gambar dan menyimpannya ke dalam storage dengan </w:t>
+      </w:r>
+      <w:proofErr w:type="gramStart"/>
+      <w:r>
+        <w:t>cara :</w:t>
+      </w:r>
+      <w:proofErr w:type="gramEnd"/>
       <w:r>
         <w:tab/>
       </w:r>
@@ -7647,6 +8469,7 @@
           <w:szCs w:val="18"/>
         </w:rPr>
       </w:pPr>
+      <w:proofErr w:type="gramStart"/>
       <w:r>
         <w:rPr>
           <w:b/>
@@ -7672,8 +8495,9 @@
           <w:sz w:val="18"/>
           <w:szCs w:val="18"/>
         </w:rPr>
-        <w:t>()</w:t>
-      </w:r>
+        <w:t>(</w:t>
+      </w:r>
+      <w:proofErr w:type="gramEnd"/>
       <w:r>
         <w:rPr>
           <w:b/>
@@ -7681,21 +8505,23 @@
           <w:sz w:val="18"/>
           <w:szCs w:val="18"/>
         </w:rPr>
-        <w:t>,</w:t>
-      </w:r>
-      <w:r>
-        <w:rPr>
+        <w:t>)</w:t>
+      </w:r>
+      <w:r>
+        <w:rPr>
+          <w:b/>
+          <w:bCs/>
           <w:sz w:val="18"/>
           <w:szCs w:val="18"/>
         </w:rPr>
-        <w:t xml:space="preserve"> </w:t>
+        <w:t>,</w:t>
       </w:r>
       <w:r>
         <w:rPr>
           <w:sz w:val="18"/>
           <w:szCs w:val="18"/>
         </w:rPr>
-        <w:t>adalah bagian dari Laravel's Filesystem API dan digunakan untuk menyimpan file yang diunggah ke sistem penyimpanan yang telah dikonfigurasi.</w:t>
+        <w:t xml:space="preserve"> adalah bagian dari Laravel's Filesystem API dan digunakan untuk menyimpan file yang diunggah ke sistem penyimpanan yang telah dikonfigurasi.</w:t>
       </w:r>
     </w:p>
     <w:p>
@@ -7704,7 +8530,15 @@
         <w:jc w:val="both"/>
       </w:pPr>
       <w:r>
-        <w:t>Setelah melakukan store(), file image yang di upload akan berada di dalam folder storage/app/post-images, image yang diupload akan tersimpan disitu, namun sayangnya image disini tidak akan bisa kita akses. Kita dapat mengaksesnya dengan kita konfigurasi terlebih dahulu.</w:t>
+        <w:t xml:space="preserve">Setelah melakukan </w:t>
+      </w:r>
+      <w:proofErr w:type="gramStart"/>
+      <w:r>
+        <w:t>store(</w:t>
+      </w:r>
+      <w:proofErr w:type="gramEnd"/>
+      <w:r>
+        <w:t>), file image yang di upload akan berada di dalam folder storage/app/post-images, image yang diupload akan tersimpan disitu, namun sayangnya image disini tidak akan bisa kita akses. Kita dapat mengaksesnya dengan kita konfigurasi terlebih dahulu.</w:t>
       </w:r>
     </w:p>
     <w:p>
@@ -7869,7 +8703,15 @@
         <w:jc w:val="both"/>
       </w:pPr>
       <w:r>
-        <w:t>Agar bisa kita tampilkan gambarnya, kita harus merubahnya menjadi public. Sebelumnya kita buat FILESYSTEM_DRIVER di .env karena sebaiknya kita ubah di env atau tambahkan di env terlebih dahulu, karena jika tidak ada maka akan mengambil yang local.</w:t>
+        <w:t xml:space="preserve">Agar bisa kita tampilkan gambarnya, kita harus merubahnya menjadi public. Sebelumnya kita buat FILESYSTEM_DRIVER </w:t>
+      </w:r>
+      <w:proofErr w:type="gramStart"/>
+      <w:r>
+        <w:t>di .env</w:t>
+      </w:r>
+      <w:proofErr w:type="gramEnd"/>
+      <w:r>
+        <w:t xml:space="preserve"> karena sebaiknya kita ubah di env atau tambahkan di env terlebih dahulu, karena jika tidak ada maka akan mengambil yang local.</w:t>
       </w:r>
     </w:p>
     <w:p>
@@ -8077,8 +8919,19 @@
           <w:i/>
           <w:iCs/>
         </w:rPr>
-        <w:t>hp artisan storage:link</w:t>
-      </w:r>
+        <w:t xml:space="preserve">hp artisan </w:t>
+      </w:r>
+      <w:proofErr w:type="gramStart"/>
+      <w:r>
+        <w:rPr>
+          <w:b/>
+          <w:bCs/>
+          <w:i/>
+          <w:iCs/>
+        </w:rPr>
+        <w:t>storage:link</w:t>
+      </w:r>
+      <w:proofErr w:type="gramEnd"/>
     </w:p>
     <w:p>
       <w:pPr>
@@ -8173,44 +9026,25 @@
     </w:p>
     <w:p>
       <w:pPr>
-        <w:jc w:val="both"/>
-      </w:pPr>
-    </w:p>
-    <w:p/>
-    <w:p/>
-    <w:p/>
-    <w:p/>
-    <w:p/>
-    <w:p/>
-    <w:p>
-      <w:pPr>
-        <w:pStyle w:val="Heading1"/>
-      </w:pPr>
-      <w:r>
-        <w:t>Catatan :</w:t>
-      </w:r>
-    </w:p>
-    <w:p>
-      <w:pPr>
-        <w:ind w:left="720"/>
-      </w:pPr>
-      <w:r>
-        <w:t xml:space="preserve">Di dalam Models kita melakukan relasi dan memberikan nama pada method yang kita relasikan, misalkan: Kita mengidentifikasinya sebagai category bahwa ini sebagai penghubung relasi dari Model Category </w:t>
-      </w:r>
-    </w:p>
-    <w:p>
-      <w:pPr>
-        <w:ind w:left="720"/>
+        <w:pStyle w:val="Heading2"/>
+      </w:pPr>
+      <w:r>
+        <w:t>Preview Image</w:t>
+      </w:r>
+    </w:p>
+    <w:p>
+      <w:pPr>
+        <w:ind w:firstLine="720"/>
       </w:pPr>
       <w:r>
         <w:rPr>
           <w:noProof/>
         </w:rPr>
         <w:drawing>
-          <wp:inline distT="0" distB="0" distL="0" distR="0" wp14:anchorId="66B1B6A4" wp14:editId="46ACEC92">
-            <wp:extent cx="2786332" cy="1244853"/>
+          <wp:inline distT="0" distB="0" distL="0" distR="0" wp14:anchorId="00674371" wp14:editId="05BC7E1E">
+            <wp:extent cx="4572000" cy="373673"/>
             <wp:effectExtent l="0" t="0" r="0" b="0"/>
-            <wp:docPr id="8" name="Picture 8"/>
+            <wp:docPr id="74" name="Picture 74"/>
             <wp:cNvGraphicFramePr>
               <a:graphicFrameLocks xmlns:a="http://schemas.openxmlformats.org/drawingml/2006/main" noChangeAspect="1"/>
             </wp:cNvGraphicFramePr>
@@ -8230,7 +9064,7 @@
                   <pic:spPr>
                     <a:xfrm>
                       <a:off x="0" y="0"/>
-                      <a:ext cx="2795882" cy="1249120"/>
+                      <a:ext cx="4663408" cy="381144"/>
                     </a:xfrm>
                     <a:prstGeom prst="rect">
                       <a:avLst/>
@@ -8246,29 +9080,62 @@
     <w:p>
       <w:pPr>
         <w:ind w:left="720"/>
-        <w:jc w:val="both"/>
-      </w:pPr>
-      <w:r>
-        <w:t xml:space="preserve">Saat nanti di view nya kita memanggil relasinya $post-&gt;category-&gt;name itu akan bisa dan menampilkan nama category, jika </w:t>
-      </w:r>
-      <w:r>
-        <w:t>nama method tidak sama dengan yang di panggil di viewnya maka akan error.</w:t>
-      </w:r>
-    </w:p>
-    <w:p>
-      <w:pPr>
-        <w:ind w:left="720"/>
-      </w:pPr>
-      <w:r>
-        <w:rPr>
-          <w:noProof/>
-        </w:rPr>
-        <w:lastRenderedPageBreak/>
+      </w:pPr>
+      <w:r>
+        <w:t xml:space="preserve">Sebelumnya di dalam inputan image kita tambahkan javascript </w:t>
+      </w:r>
+      <w:r>
+        <w:rPr>
+          <w:b/>
+          <w:bCs/>
+          <w:i/>
+          <w:iCs/>
+        </w:rPr>
+        <w:t>onchange</w:t>
+      </w:r>
+      <w:r>
+        <w:t xml:space="preserve"> jadi ketika ada perubahan / ada data diupload, jalankan fungsi </w:t>
+      </w:r>
+      <w:proofErr w:type="gramStart"/>
+      <w:r>
+        <w:rPr>
+          <w:b/>
+          <w:bCs/>
+        </w:rPr>
+        <w:t>preview</w:t>
+      </w:r>
+      <w:r>
+        <w:rPr>
+          <w:b/>
+          <w:bCs/>
+        </w:rPr>
+        <w:t>Image(</w:t>
+      </w:r>
+      <w:proofErr w:type="gramEnd"/>
+      <w:r>
+        <w:rPr>
+          <w:b/>
+          <w:bCs/>
+        </w:rPr>
+        <w:t>)</w:t>
+      </w:r>
+      <w:r>
+        <w:t>. Kita buat sebuah fungsi previewImage di javascriptnya.</w:t>
+      </w:r>
+    </w:p>
+    <w:p>
+      <w:r>
+        <w:tab/>
+      </w:r>
+      <w:r>
+        <w:rPr>
+          <w:noProof/>
+        </w:rPr>
         <w:drawing>
-          <wp:inline distT="0" distB="0" distL="0" distR="0" wp14:anchorId="582CB559" wp14:editId="046123D2">
-            <wp:extent cx="3174521" cy="499279"/>
-            <wp:effectExtent l="0" t="0" r="6985" b="0"/>
-            <wp:docPr id="9" name="Picture 9"/>
+          <wp:inline distT="0" distB="0" distL="0" distR="0" wp14:anchorId="4DE5FC6D" wp14:editId="6A19C42D">
+            <wp:extent cx="3448050" cy="1845721"/>
+            <wp:effectExtent l="0" t="0" r="0" b="0"/>
+            <wp:docPr id="73" name="Picture 73"/>
             <wp:cNvGraphicFramePr>
               <a:graphicFrameLocks xmlns:a="http://schemas.openxmlformats.org/drawingml/2006/main" noChangeAspect="1"/>
             </wp:cNvGraphicFramePr>
@@ -8288,6 +9155,1455 @@
                   <pic:spPr>
                     <a:xfrm>
                       <a:off x="0" y="0"/>
+                      <a:ext cx="3455978" cy="1849965"/>
+                    </a:xfrm>
+                    <a:prstGeom prst="rect">
+                      <a:avLst/>
+                    </a:prstGeom>
+                  </pic:spPr>
+                </pic:pic>
+              </a:graphicData>
+            </a:graphic>
+          </wp:inline>
+        </w:drawing>
+      </w:r>
+    </w:p>
+    <w:p/>
+    <w:p/>
+    <w:p>
+      <w:pPr>
+        <w:pStyle w:val="Heading2"/>
+      </w:pPr>
+      <w:r>
+        <w:lastRenderedPageBreak/>
+        <w:t>Delete Image When Update</w:t>
+      </w:r>
+    </w:p>
+    <w:p>
+      <w:pPr>
+        <w:ind w:firstLine="720"/>
+      </w:pPr>
+      <w:r>
+        <w:rPr>
+          <w:noProof/>
+        </w:rPr>
+        <w:drawing>
+          <wp:inline distT="0" distB="0" distL="0" distR="0" wp14:anchorId="3453FE84" wp14:editId="23E26D85">
+            <wp:extent cx="4422321" cy="952500"/>
+            <wp:effectExtent l="0" t="0" r="0" b="0"/>
+            <wp:docPr id="76" name="Picture 76"/>
+            <wp:cNvGraphicFramePr>
+              <a:graphicFrameLocks xmlns:a="http://schemas.openxmlformats.org/drawingml/2006/main" noChangeAspect="1"/>
+            </wp:cNvGraphicFramePr>
+            <a:graphic xmlns:a="http://schemas.openxmlformats.org/drawingml/2006/main">
+              <a:graphicData uri="http://schemas.openxmlformats.org/drawingml/2006/picture">
+                <pic:pic xmlns:pic="http://schemas.openxmlformats.org/drawingml/2006/picture">
+                  <pic:nvPicPr>
+                    <pic:cNvPr id="1" name=""/>
+                    <pic:cNvPicPr/>
+                  </pic:nvPicPr>
+                  <pic:blipFill>
+                    <a:blip r:embed="rId78"/>
+                    <a:stretch>
+                      <a:fillRect/>
+                    </a:stretch>
+                  </pic:blipFill>
+                  <pic:spPr>
+                    <a:xfrm>
+                      <a:off x="0" y="0"/>
+                      <a:ext cx="4449331" cy="958318"/>
+                    </a:xfrm>
+                    <a:prstGeom prst="rect">
+                      <a:avLst/>
+                    </a:prstGeom>
+                  </pic:spPr>
+                </pic:pic>
+              </a:graphicData>
+            </a:graphic>
+          </wp:inline>
+        </w:drawing>
+      </w:r>
+    </w:p>
+    <w:p>
+      <w:pPr>
+        <w:ind w:left="720"/>
+      </w:pPr>
+      <w:r>
+        <w:t xml:space="preserve">Kita buat sebuah file input hidden dengan nama </w:t>
+      </w:r>
+      <w:r>
+        <w:rPr>
+          <w:i/>
+          <w:iCs/>
+        </w:rPr>
+        <w:t>oldImage</w:t>
+      </w:r>
+      <w:r>
+        <w:t xml:space="preserve"> yang akan berisikan imagenya, nanti akan ditangkap oleh $request.</w:t>
+      </w:r>
+    </w:p>
+    <w:p>
+      <w:pPr>
+        <w:ind w:left="720"/>
+      </w:pPr>
+      <w:r>
+        <w:rPr>
+          <w:noProof/>
+        </w:rPr>
+        <w:drawing>
+          <wp:inline distT="0" distB="0" distL="0" distR="0" wp14:anchorId="18CE4FBA" wp14:editId="3A451B9E">
+            <wp:extent cx="4422140" cy="1149473"/>
+            <wp:effectExtent l="0" t="0" r="0" b="0"/>
+            <wp:docPr id="77" name="Picture 77"/>
+            <wp:cNvGraphicFramePr>
+              <a:graphicFrameLocks xmlns:a="http://schemas.openxmlformats.org/drawingml/2006/main" noChangeAspect="1"/>
+            </wp:cNvGraphicFramePr>
+            <a:graphic xmlns:a="http://schemas.openxmlformats.org/drawingml/2006/main">
+              <a:graphicData uri="http://schemas.openxmlformats.org/drawingml/2006/picture">
+                <pic:pic xmlns:pic="http://schemas.openxmlformats.org/drawingml/2006/picture">
+                  <pic:nvPicPr>
+                    <pic:cNvPr id="1" name=""/>
+                    <pic:cNvPicPr/>
+                  </pic:nvPicPr>
+                  <pic:blipFill>
+                    <a:blip r:embed="rId79"/>
+                    <a:stretch>
+                      <a:fillRect/>
+                    </a:stretch>
+                  </pic:blipFill>
+                  <pic:spPr>
+                    <a:xfrm>
+                      <a:off x="0" y="0"/>
+                      <a:ext cx="4431416" cy="1151884"/>
+                    </a:xfrm>
+                    <a:prstGeom prst="rect">
+                      <a:avLst/>
+                    </a:prstGeom>
+                  </pic:spPr>
+                </pic:pic>
+              </a:graphicData>
+            </a:graphic>
+          </wp:inline>
+        </w:drawing>
+      </w:r>
+    </w:p>
+    <w:p>
+      <w:pPr>
+        <w:ind w:left="720"/>
+        <w:jc w:val="both"/>
+      </w:pPr>
+      <w:r>
+        <w:t xml:space="preserve">Di dalam method update, kita cek ada tidak image barunya? Jika ada maka cek lagi ada ga request dengan nama </w:t>
+      </w:r>
+      <w:r>
+        <w:rPr>
+          <w:i/>
+          <w:iCs/>
+        </w:rPr>
+        <w:t>oldImage</w:t>
+      </w:r>
+      <w:r>
+        <w:t xml:space="preserve"> kalo ada </w:t>
+      </w:r>
+      <w:r>
+        <w:t xml:space="preserve">hapus dari storage. Lalu kemudian </w:t>
+      </w:r>
+      <w:r>
+        <w:t xml:space="preserve">masukan </w:t>
+      </w:r>
+      <w:r>
+        <w:t xml:space="preserve">image </w:t>
+      </w:r>
+      <w:r>
+        <w:t>ke dalam strore(‘post-image’)</w:t>
+      </w:r>
+      <w:r>
+        <w:t>.</w:t>
+      </w:r>
+    </w:p>
+    <w:p/>
+    <w:p/>
+    <w:p>
+      <w:pPr>
+        <w:pStyle w:val="Heading1"/>
+      </w:pPr>
+      <w:r>
+        <w:t>Authorization</w:t>
+      </w:r>
+    </w:p>
+    <w:p>
+      <w:pPr>
+        <w:jc w:val="both"/>
+      </w:pPr>
+      <w:r>
+        <w:tab/>
+        <w:t xml:space="preserve">Authorisasi, </w:t>
+      </w:r>
+      <w:r>
+        <w:t>proses memberikan hak atau izin kepada entitas tertentu (seperti pengguna atau sistem) untuk melakukan tindakan atau mengakses sumber daya tertentu.</w:t>
+      </w:r>
+      <w:r>
+        <w:t xml:space="preserve"> Ada 2 cara utama untuk melakukan Otorisasi dengan menggunakan </w:t>
+      </w:r>
+      <w:r>
+        <w:rPr>
+          <w:b/>
+          <w:bCs/>
+          <w:i/>
+          <w:iCs/>
+        </w:rPr>
+        <w:t xml:space="preserve">gates </w:t>
+      </w:r>
+      <w:r>
+        <w:t xml:space="preserve">atau </w:t>
+      </w:r>
+      <w:r>
+        <w:rPr>
+          <w:b/>
+          <w:bCs/>
+          <w:i/>
+          <w:iCs/>
+        </w:rPr>
+        <w:t>policies</w:t>
+      </w:r>
+      <w:r>
+        <w:t>. Starter Kit Laravel misalkan menggunakan JetStream / Breeze.</w:t>
+      </w:r>
+    </w:p>
+    <w:p>
+      <w:pPr>
+        <w:ind w:left="720"/>
+        <w:jc w:val="both"/>
+      </w:pPr>
+    </w:p>
+    <w:p>
+      <w:pPr>
+        <w:pStyle w:val="Heading2"/>
+        <w:ind w:left="720"/>
+        <w:rPr>
+          <w:szCs w:val="24"/>
+        </w:rPr>
+      </w:pPr>
+      <w:r>
+        <w:rPr>
+          <w:szCs w:val="24"/>
+        </w:rPr>
+        <w:t>Authorization with Middleware</w:t>
+      </w:r>
+    </w:p>
+    <w:p>
+      <w:pPr>
+        <w:ind w:left="720"/>
+        <w:jc w:val="both"/>
+      </w:pPr>
+      <w:r>
+        <w:t>Di Routenya kita tidak lagi menggunakan middleware(‘auth’), secara manual kita bisa membatasi authorisasi dengan menggunakan middleware dengan mengirimkan ke dalam setiap method di controller.</w:t>
+      </w:r>
+    </w:p>
+    <w:p>
+      <w:pPr>
+        <w:ind w:left="720"/>
+        <w:jc w:val="both"/>
+      </w:pPr>
+      <w:r>
+        <w:rPr>
+          <w:noProof/>
+        </w:rPr>
+        <w:drawing>
+          <wp:inline distT="0" distB="0" distL="0" distR="0" wp14:anchorId="4F4AF69A" wp14:editId="248AE739">
+            <wp:extent cx="2410417" cy="923026"/>
+            <wp:effectExtent l="0" t="0" r="0" b="0"/>
+            <wp:docPr id="78" name="Picture 78"/>
+            <wp:cNvGraphicFramePr>
+              <a:graphicFrameLocks xmlns:a="http://schemas.openxmlformats.org/drawingml/2006/main" noChangeAspect="1"/>
+            </wp:cNvGraphicFramePr>
+            <a:graphic xmlns:a="http://schemas.openxmlformats.org/drawingml/2006/main">
+              <a:graphicData uri="http://schemas.openxmlformats.org/drawingml/2006/picture">
+                <pic:pic xmlns:pic="http://schemas.openxmlformats.org/drawingml/2006/picture">
+                  <pic:nvPicPr>
+                    <pic:cNvPr id="1" name=""/>
+                    <pic:cNvPicPr/>
+                  </pic:nvPicPr>
+                  <pic:blipFill>
+                    <a:blip r:embed="rId80"/>
+                    <a:stretch>
+                      <a:fillRect/>
+                    </a:stretch>
+                  </pic:blipFill>
+                  <pic:spPr>
+                    <a:xfrm>
+                      <a:off x="0" y="0"/>
+                      <a:ext cx="2432208" cy="931370"/>
+                    </a:xfrm>
+                    <a:prstGeom prst="rect">
+                      <a:avLst/>
+                    </a:prstGeom>
+                  </pic:spPr>
+                </pic:pic>
+              </a:graphicData>
+            </a:graphic>
+          </wp:inline>
+        </w:drawing>
+      </w:r>
+    </w:p>
+    <w:p>
+      <w:pPr>
+        <w:ind w:left="720"/>
+        <w:jc w:val="both"/>
+      </w:pPr>
+      <w:r>
+        <w:t xml:space="preserve">Disini kita menggunakan </w:t>
+      </w:r>
+      <w:proofErr w:type="gramStart"/>
+      <w:r>
+        <w:rPr>
+          <w:b/>
+          <w:bCs/>
+        </w:rPr>
+        <w:t>g</w:t>
+      </w:r>
+      <w:r>
+        <w:rPr>
+          <w:b/>
+          <w:bCs/>
+        </w:rPr>
+        <w:t>uest(</w:t>
+      </w:r>
+      <w:proofErr w:type="gramEnd"/>
+      <w:r>
+        <w:rPr>
+          <w:b/>
+          <w:bCs/>
+        </w:rPr>
+        <w:t>)</w:t>
+      </w:r>
+      <w:r>
+        <w:t xml:space="preserve"> </w:t>
+      </w:r>
+      <w:r>
+        <w:t xml:space="preserve">artinya akan mengecek jika sudah login akan menghasilkan true, jika tidak akan menghasilkan false, tapi kita juga bisa menggunakan </w:t>
+      </w:r>
+      <w:r>
+        <w:rPr>
+          <w:b/>
+          <w:bCs/>
+        </w:rPr>
+        <w:t>check()</w:t>
+      </w:r>
+      <w:r>
+        <w:t xml:space="preserve"> bedanya check akan menghasilkan nilai true meskipun belum login.</w:t>
+      </w:r>
+    </w:p>
+    <w:p>
+      <w:pPr>
+        <w:ind w:left="720"/>
+        <w:jc w:val="both"/>
+      </w:pPr>
+    </w:p>
+    <w:p>
+      <w:pPr>
+        <w:ind w:left="720"/>
+        <w:jc w:val="both"/>
+      </w:pPr>
+      <w:r>
+        <w:t xml:space="preserve">Kita lakukan kembali </w:t>
+      </w:r>
+      <w:proofErr w:type="gramStart"/>
+      <w:r>
+        <w:t>pengecekkan !auth</w:t>
+      </w:r>
+      <w:proofErr w:type="gramEnd"/>
+      <w:r>
+        <w:t>() cek jika tidak ada authentikasi dari login maka jangan beri akses, begitu pula jika ada yang login tapi username tidak sama jangan beri akses.</w:t>
+      </w:r>
+    </w:p>
+    <w:p>
+      <w:pPr>
+        <w:ind w:left="720"/>
+        <w:jc w:val="both"/>
+      </w:pPr>
+      <w:r>
+        <w:rPr>
+          <w:noProof/>
+        </w:rPr>
+        <w:drawing>
+          <wp:inline distT="0" distB="0" distL="0" distR="0" wp14:anchorId="08665770" wp14:editId="54C6DAD8">
+            <wp:extent cx="3821502" cy="975995"/>
+            <wp:effectExtent l="0" t="0" r="0" b="0"/>
+            <wp:docPr id="79" name="Picture 79"/>
+            <wp:cNvGraphicFramePr>
+              <a:graphicFrameLocks xmlns:a="http://schemas.openxmlformats.org/drawingml/2006/main" noChangeAspect="1"/>
+            </wp:cNvGraphicFramePr>
+            <a:graphic xmlns:a="http://schemas.openxmlformats.org/drawingml/2006/main">
+              <a:graphicData uri="http://schemas.openxmlformats.org/drawingml/2006/picture">
+                <pic:pic xmlns:pic="http://schemas.openxmlformats.org/drawingml/2006/picture">
+                  <pic:nvPicPr>
+                    <pic:cNvPr id="1" name=""/>
+                    <pic:cNvPicPr/>
+                  </pic:nvPicPr>
+                  <pic:blipFill>
+                    <a:blip r:embed="rId81"/>
+                    <a:stretch>
+                      <a:fillRect/>
+                    </a:stretch>
+                  </pic:blipFill>
+                  <pic:spPr>
+                    <a:xfrm>
+                      <a:off x="0" y="0"/>
+                      <a:ext cx="3835448" cy="979557"/>
+                    </a:xfrm>
+                    <a:prstGeom prst="rect">
+                      <a:avLst/>
+                    </a:prstGeom>
+                  </pic:spPr>
+                </pic:pic>
+              </a:graphicData>
+            </a:graphic>
+          </wp:inline>
+        </w:drawing>
+      </w:r>
+    </w:p>
+    <w:p>
+      <w:pPr>
+        <w:ind w:left="720"/>
+        <w:jc w:val="both"/>
+      </w:pPr>
+    </w:p>
+    <w:p>
+      <w:pPr>
+        <w:ind w:left="720"/>
+        <w:jc w:val="both"/>
+      </w:pPr>
+      <w:r>
+        <w:t xml:space="preserve">Disini cara itu berhasil namun masih ada problem, </w:t>
+      </w:r>
+      <w:proofErr w:type="gramStart"/>
+      <w:r>
+        <w:t>seperti :</w:t>
+      </w:r>
+      <w:proofErr w:type="gramEnd"/>
+    </w:p>
+    <w:p>
+      <w:pPr>
+        <w:pStyle w:val="ListParagraph"/>
+        <w:numPr>
+          <w:ilvl w:val="0"/>
+          <w:numId w:val="1"/>
+        </w:numPr>
+        <w:ind w:left="1800"/>
+        <w:jc w:val="both"/>
+      </w:pPr>
+      <w:r>
+        <w:t>Kita harus copy paste ke dalam setiap method di controller.</w:t>
+      </w:r>
+    </w:p>
+    <w:p>
+      <w:pPr>
+        <w:pStyle w:val="ListParagraph"/>
+        <w:numPr>
+          <w:ilvl w:val="0"/>
+          <w:numId w:val="1"/>
+        </w:numPr>
+        <w:ind w:left="1800"/>
+        <w:jc w:val="both"/>
+      </w:pPr>
+      <w:r>
+        <w:t>Jika usernamenya bukan Izuchii kita tidak akan bisa akses.</w:t>
+      </w:r>
+    </w:p>
+    <w:p>
+      <w:pPr>
+        <w:ind w:left="720"/>
+        <w:jc w:val="both"/>
+      </w:pPr>
+      <w:r>
+        <w:t xml:space="preserve">Kita Buat cara tersebut menjadi </w:t>
+      </w:r>
+      <w:r>
+        <w:rPr>
+          <w:i/>
+          <w:iCs/>
+        </w:rPr>
+        <w:t xml:space="preserve">middleware </w:t>
+      </w:r>
+      <w:r>
+        <w:t>kita sendiri</w:t>
+      </w:r>
+    </w:p>
+    <w:p>
+      <w:pPr>
+        <w:ind w:left="720"/>
+        <w:jc w:val="both"/>
+      </w:pPr>
+      <w:r>
+        <w:tab/>
+      </w:r>
+      <w:r>
+        <w:rPr>
+          <w:b/>
+          <w:bCs/>
+          <w:i/>
+          <w:iCs/>
+        </w:rPr>
+        <w:t xml:space="preserve">php artisan </w:t>
+      </w:r>
+      <w:proofErr w:type="gramStart"/>
+      <w:r>
+        <w:rPr>
+          <w:b/>
+          <w:bCs/>
+          <w:i/>
+          <w:iCs/>
+        </w:rPr>
+        <w:t>make</w:t>
+      </w:r>
+      <w:r>
+        <w:rPr>
+          <w:b/>
+          <w:bCs/>
+          <w:i/>
+          <w:iCs/>
+        </w:rPr>
+        <w:t>:</w:t>
+      </w:r>
+      <w:r>
+        <w:rPr>
+          <w:b/>
+          <w:bCs/>
+          <w:i/>
+          <w:iCs/>
+        </w:rPr>
+        <w:t>middleware</w:t>
+      </w:r>
+      <w:proofErr w:type="gramEnd"/>
+      <w:r>
+        <w:rPr>
+          <w:b/>
+          <w:bCs/>
+          <w:i/>
+          <w:iCs/>
+        </w:rPr>
+        <w:t xml:space="preserve"> IsAdmin</w:t>
+      </w:r>
+    </w:p>
+    <w:p>
+      <w:pPr>
+        <w:ind w:left="720"/>
+        <w:jc w:val="both"/>
+      </w:pPr>
+      <w:r>
+        <w:t>Kemudian kita pindahkan pengecekan logika tersebut ke dalam method handle di middleware yang telah kita buat.</w:t>
+      </w:r>
+    </w:p>
+    <w:p>
+      <w:pPr>
+        <w:ind w:left="720"/>
+        <w:jc w:val="both"/>
+      </w:pPr>
+      <w:r>
+        <w:rPr>
+          <w:noProof/>
+        </w:rPr>
+        <w:drawing>
+          <wp:inline distT="0" distB="0" distL="0" distR="0" wp14:anchorId="797724EF" wp14:editId="625638A7">
+            <wp:extent cx="4615132" cy="834274"/>
+            <wp:effectExtent l="0" t="0" r="0" b="0"/>
+            <wp:docPr id="80" name="Picture 80"/>
+            <wp:cNvGraphicFramePr>
+              <a:graphicFrameLocks xmlns:a="http://schemas.openxmlformats.org/drawingml/2006/main" noChangeAspect="1"/>
+            </wp:cNvGraphicFramePr>
+            <a:graphic xmlns:a="http://schemas.openxmlformats.org/drawingml/2006/main">
+              <a:graphicData uri="http://schemas.openxmlformats.org/drawingml/2006/picture">
+                <pic:pic xmlns:pic="http://schemas.openxmlformats.org/drawingml/2006/picture">
+                  <pic:nvPicPr>
+                    <pic:cNvPr id="1" name=""/>
+                    <pic:cNvPicPr/>
+                  </pic:nvPicPr>
+                  <pic:blipFill>
+                    <a:blip r:embed="rId82"/>
+                    <a:stretch>
+                      <a:fillRect/>
+                    </a:stretch>
+                  </pic:blipFill>
+                  <pic:spPr>
+                    <a:xfrm>
+                      <a:off x="0" y="0"/>
+                      <a:ext cx="4634157" cy="837713"/>
+                    </a:xfrm>
+                    <a:prstGeom prst="rect">
+                      <a:avLst/>
+                    </a:prstGeom>
+                  </pic:spPr>
+                </pic:pic>
+              </a:graphicData>
+            </a:graphic>
+          </wp:inline>
+        </w:drawing>
+      </w:r>
+    </w:p>
+    <w:p>
+      <w:pPr>
+        <w:ind w:left="720"/>
+        <w:jc w:val="both"/>
+      </w:pPr>
+      <w:r>
+        <w:t xml:space="preserve">Middleware ini hanya baru dibuat classnya saja, kita harus mendaftarkan nama middleware yang telah dibuat. Ada di dalam </w:t>
+      </w:r>
+      <w:r>
+        <w:rPr>
+          <w:b/>
+          <w:bCs/>
+          <w:i/>
+          <w:iCs/>
+        </w:rPr>
+        <w:t>kernel.php</w:t>
+      </w:r>
+      <w:r>
+        <w:t>, disini kita daftarkan dengan nama middleware ‘admin’.</w:t>
+      </w:r>
+    </w:p>
+    <w:p>
+      <w:pPr>
+        <w:ind w:firstLine="720"/>
+      </w:pPr>
+      <w:r>
+        <w:rPr>
+          <w:noProof/>
+        </w:rPr>
+        <w:drawing>
+          <wp:inline distT="0" distB="0" distL="0" distR="0" wp14:anchorId="47E1DB5B" wp14:editId="1473AB7A">
+            <wp:extent cx="4554747" cy="2155719"/>
+            <wp:effectExtent l="0" t="0" r="0" b="0"/>
+            <wp:docPr id="81" name="Picture 81"/>
+            <wp:cNvGraphicFramePr>
+              <a:graphicFrameLocks xmlns:a="http://schemas.openxmlformats.org/drawingml/2006/main" noChangeAspect="1"/>
+            </wp:cNvGraphicFramePr>
+            <a:graphic xmlns:a="http://schemas.openxmlformats.org/drawingml/2006/main">
+              <a:graphicData uri="http://schemas.openxmlformats.org/drawingml/2006/picture">
+                <pic:pic xmlns:pic="http://schemas.openxmlformats.org/drawingml/2006/picture">
+                  <pic:nvPicPr>
+                    <pic:cNvPr id="1" name=""/>
+                    <pic:cNvPicPr/>
+                  </pic:nvPicPr>
+                  <pic:blipFill>
+                    <a:blip r:embed="rId83"/>
+                    <a:stretch>
+                      <a:fillRect/>
+                    </a:stretch>
+                  </pic:blipFill>
+                  <pic:spPr>
+                    <a:xfrm>
+                      <a:off x="0" y="0"/>
+                      <a:ext cx="4566193" cy="2161136"/>
+                    </a:xfrm>
+                    <a:prstGeom prst="rect">
+                      <a:avLst/>
+                    </a:prstGeom>
+                  </pic:spPr>
+                </pic:pic>
+              </a:graphicData>
+            </a:graphic>
+          </wp:inline>
+        </w:drawing>
+      </w:r>
+    </w:p>
+    <w:p>
+      <w:pPr>
+        <w:ind w:firstLine="720"/>
+      </w:pPr>
+    </w:p>
+    <w:p>
+      <w:pPr>
+        <w:ind w:left="720"/>
+        <w:jc w:val="both"/>
+      </w:pPr>
+      <w:r>
+        <w:lastRenderedPageBreak/>
+        <w:t>Untuk Menggunakan Middlewarenya cukup panggil nama middleware kita yang sudah didaftarkan.</w:t>
+      </w:r>
+    </w:p>
+    <w:p>
+      <w:pPr>
+        <w:ind w:firstLine="720"/>
+      </w:pPr>
+      <w:r>
+        <w:rPr>
+          <w:noProof/>
+        </w:rPr>
+        <w:drawing>
+          <wp:inline distT="0" distB="0" distL="0" distR="0" wp14:anchorId="08028540" wp14:editId="14B79E3D">
+            <wp:extent cx="5322498" cy="373030"/>
+            <wp:effectExtent l="0" t="0" r="0" b="0"/>
+            <wp:docPr id="82" name="Picture 82"/>
+            <wp:cNvGraphicFramePr>
+              <a:graphicFrameLocks xmlns:a="http://schemas.openxmlformats.org/drawingml/2006/main" noChangeAspect="1"/>
+            </wp:cNvGraphicFramePr>
+            <a:graphic xmlns:a="http://schemas.openxmlformats.org/drawingml/2006/main">
+              <a:graphicData uri="http://schemas.openxmlformats.org/drawingml/2006/picture">
+                <pic:pic xmlns:pic="http://schemas.openxmlformats.org/drawingml/2006/picture">
+                  <pic:nvPicPr>
+                    <pic:cNvPr id="1" name=""/>
+                    <pic:cNvPicPr/>
+                  </pic:nvPicPr>
+                  <pic:blipFill>
+                    <a:blip r:embed="rId84"/>
+                    <a:stretch>
+                      <a:fillRect/>
+                    </a:stretch>
+                  </pic:blipFill>
+                  <pic:spPr>
+                    <a:xfrm>
+                      <a:off x="0" y="0"/>
+                      <a:ext cx="5374174" cy="376652"/>
+                    </a:xfrm>
+                    <a:prstGeom prst="rect">
+                      <a:avLst/>
+                    </a:prstGeom>
+                  </pic:spPr>
+                </pic:pic>
+              </a:graphicData>
+            </a:graphic>
+          </wp:inline>
+        </w:drawing>
+      </w:r>
+    </w:p>
+    <w:p/>
+    <w:p>
+      <w:pPr>
+        <w:pStyle w:val="Heading2"/>
+        <w:rPr>
+          <w:szCs w:val="24"/>
+        </w:rPr>
+      </w:pPr>
+      <w:r>
+        <w:rPr>
+          <w:szCs w:val="24"/>
+        </w:rPr>
+        <w:t>Authorization with Gates</w:t>
+      </w:r>
+    </w:p>
+    <w:p>
+      <w:pPr>
+        <w:ind w:left="720"/>
+        <w:jc w:val="both"/>
+      </w:pPr>
+      <w:r>
+        <w:tab/>
+        <w:t xml:space="preserve">Fitur Authorisasi dengan menggunakan Gates, pada umumnya gates ini harus kita definisikan terlebih dahulu di dalam method </w:t>
+      </w:r>
+      <w:proofErr w:type="gramStart"/>
+      <w:r>
+        <w:rPr>
+          <w:b/>
+          <w:bCs/>
+        </w:rPr>
+        <w:t>boot(</w:t>
+      </w:r>
+      <w:proofErr w:type="gramEnd"/>
+      <w:r>
+        <w:rPr>
+          <w:b/>
+          <w:bCs/>
+        </w:rPr>
+        <w:t xml:space="preserve">) </w:t>
+      </w:r>
+      <w:r>
+        <w:t xml:space="preserve">di dalam </w:t>
+      </w:r>
+      <w:r>
+        <w:rPr>
+          <w:b/>
+          <w:bCs/>
+          <w:i/>
+          <w:iCs/>
+        </w:rPr>
+        <w:t>AppServiceProvider.php</w:t>
+      </w:r>
+      <w:r>
+        <w:t>. Kita definisikan yang boleh akses siapa.</w:t>
+      </w:r>
+    </w:p>
+    <w:p>
+      <w:pPr>
+        <w:ind w:firstLine="720"/>
+      </w:pPr>
+      <w:r>
+        <w:rPr>
+          <w:noProof/>
+        </w:rPr>
+        <w:drawing>
+          <wp:inline distT="0" distB="0" distL="0" distR="0" wp14:anchorId="5CFE2797" wp14:editId="73CFE609">
+            <wp:extent cx="2932981" cy="1080212"/>
+            <wp:effectExtent l="0" t="0" r="0" b="0"/>
+            <wp:docPr id="83" name="Picture 83"/>
+            <wp:cNvGraphicFramePr>
+              <a:graphicFrameLocks xmlns:a="http://schemas.openxmlformats.org/drawingml/2006/main" noChangeAspect="1"/>
+            </wp:cNvGraphicFramePr>
+            <a:graphic xmlns:a="http://schemas.openxmlformats.org/drawingml/2006/main">
+              <a:graphicData uri="http://schemas.openxmlformats.org/drawingml/2006/picture">
+                <pic:pic xmlns:pic="http://schemas.openxmlformats.org/drawingml/2006/picture">
+                  <pic:nvPicPr>
+                    <pic:cNvPr id="1" name=""/>
+                    <pic:cNvPicPr/>
+                  </pic:nvPicPr>
+                  <pic:blipFill>
+                    <a:blip r:embed="rId85"/>
+                    <a:stretch>
+                      <a:fillRect/>
+                    </a:stretch>
+                  </pic:blipFill>
+                  <pic:spPr>
+                    <a:xfrm>
+                      <a:off x="0" y="0"/>
+                      <a:ext cx="2941673" cy="1083413"/>
+                    </a:xfrm>
+                    <a:prstGeom prst="rect">
+                      <a:avLst/>
+                    </a:prstGeom>
+                  </pic:spPr>
+                </pic:pic>
+              </a:graphicData>
+            </a:graphic>
+          </wp:inline>
+        </w:drawing>
+      </w:r>
+    </w:p>
+    <w:p>
+      <w:pPr>
+        <w:ind w:left="720"/>
+      </w:pPr>
+      <w:r>
+        <w:t>Disini kita definisikan sebuah gate yang namanya admin dimana ini hanya bisa diakses oleh user dengan username ‘Izuchii1311’. Sekarang di dalam Controllernya kita tulis code berikut</w:t>
+      </w:r>
+    </w:p>
+    <w:p>
+      <w:pPr>
+        <w:ind w:firstLine="720"/>
+      </w:pPr>
+      <w:r>
+        <w:rPr>
+          <w:noProof/>
+        </w:rPr>
+        <w:drawing>
+          <wp:inline distT="0" distB="0" distL="0" distR="0" wp14:anchorId="00E5D0F2" wp14:editId="1E3AFCA2">
+            <wp:extent cx="2639683" cy="1038672"/>
+            <wp:effectExtent l="0" t="0" r="0" b="0"/>
+            <wp:docPr id="84" name="Picture 84"/>
+            <wp:cNvGraphicFramePr>
+              <a:graphicFrameLocks xmlns:a="http://schemas.openxmlformats.org/drawingml/2006/main" noChangeAspect="1"/>
+            </wp:cNvGraphicFramePr>
+            <a:graphic xmlns:a="http://schemas.openxmlformats.org/drawingml/2006/main">
+              <a:graphicData uri="http://schemas.openxmlformats.org/drawingml/2006/picture">
+                <pic:pic xmlns:pic="http://schemas.openxmlformats.org/drawingml/2006/picture">
+                  <pic:nvPicPr>
+                    <pic:cNvPr id="1" name=""/>
+                    <pic:cNvPicPr/>
+                  </pic:nvPicPr>
+                  <pic:blipFill>
+                    <a:blip r:embed="rId86"/>
+                    <a:stretch>
+                      <a:fillRect/>
+                    </a:stretch>
+                  </pic:blipFill>
+                  <pic:spPr>
+                    <a:xfrm>
+                      <a:off x="0" y="0"/>
+                      <a:ext cx="2656649" cy="1045348"/>
+                    </a:xfrm>
+                    <a:prstGeom prst="rect">
+                      <a:avLst/>
+                    </a:prstGeom>
+                  </pic:spPr>
+                </pic:pic>
+              </a:graphicData>
+            </a:graphic>
+          </wp:inline>
+        </w:drawing>
+      </w:r>
+    </w:p>
+    <w:p>
+      <w:pPr>
+        <w:ind w:left="1440"/>
+        <w:jc w:val="both"/>
+        <w:rPr>
+          <w:sz w:val="18"/>
+          <w:szCs w:val="18"/>
+        </w:rPr>
+      </w:pPr>
+      <w:proofErr w:type="gramStart"/>
+      <w:r>
+        <w:rPr>
+          <w:b/>
+          <w:bCs/>
+          <w:sz w:val="18"/>
+          <w:szCs w:val="18"/>
+        </w:rPr>
+        <w:t>authorize(</w:t>
+      </w:r>
+      <w:proofErr w:type="gramEnd"/>
+      <w:r>
+        <w:rPr>
+          <w:b/>
+          <w:bCs/>
+          <w:sz w:val="18"/>
+          <w:szCs w:val="18"/>
+        </w:rPr>
+        <w:t>)</w:t>
+      </w:r>
+      <w:r>
+        <w:rPr>
+          <w:sz w:val="18"/>
+          <w:szCs w:val="18"/>
+        </w:rPr>
+        <w:t xml:space="preserve">, </w:t>
+      </w:r>
+      <w:r>
+        <w:rPr>
+          <w:sz w:val="18"/>
+          <w:szCs w:val="18"/>
+        </w:rPr>
+        <w:t>digunakan dalam kebijakan (policy) untuk mengidentifikasi apakah pengguna yang saat ini terautentikasi memiliki izin untuk melakukan suatu tindakan tertentu pada sumber daya tertentu.</w:t>
+      </w:r>
+    </w:p>
+    <w:p>
+      <w:pPr>
+        <w:ind w:left="720"/>
+      </w:pPr>
+      <w:r>
+        <w:t xml:space="preserve">Disini kita gunakan blade directives yaitu </w:t>
+      </w:r>
+      <w:r>
+        <w:rPr>
+          <w:b/>
+          <w:bCs/>
+        </w:rPr>
+        <w:t>@</w:t>
+      </w:r>
+      <w:proofErr w:type="gramStart"/>
+      <w:r>
+        <w:rPr>
+          <w:b/>
+          <w:bCs/>
+        </w:rPr>
+        <w:t>can(</w:t>
+      </w:r>
+      <w:proofErr w:type="gramEnd"/>
+      <w:r>
+        <w:rPr>
+          <w:b/>
+          <w:bCs/>
+        </w:rPr>
+        <w:t>)</w:t>
+      </w:r>
+      <w:r>
+        <w:t>, maka dengan ini bagian html ini akan bisa diakses oleh user yang memiliki authorisasi admin saja.</w:t>
+      </w:r>
+    </w:p>
+    <w:p>
+      <w:pPr>
+        <w:ind w:firstLine="720"/>
+      </w:pPr>
+      <w:r>
+        <w:rPr>
+          <w:noProof/>
+        </w:rPr>
+        <w:drawing>
+          <wp:inline distT="0" distB="0" distL="0" distR="0" wp14:anchorId="062DC11C" wp14:editId="0239C499">
+            <wp:extent cx="4701396" cy="1323523"/>
+            <wp:effectExtent l="0" t="0" r="0" b="0"/>
+            <wp:docPr id="85" name="Picture 85"/>
+            <wp:cNvGraphicFramePr>
+              <a:graphicFrameLocks xmlns:a="http://schemas.openxmlformats.org/drawingml/2006/main" noChangeAspect="1"/>
+            </wp:cNvGraphicFramePr>
+            <a:graphic xmlns:a="http://schemas.openxmlformats.org/drawingml/2006/main">
+              <a:graphicData uri="http://schemas.openxmlformats.org/drawingml/2006/picture">
+                <pic:pic xmlns:pic="http://schemas.openxmlformats.org/drawingml/2006/picture">
+                  <pic:nvPicPr>
+                    <pic:cNvPr id="1" name=""/>
+                    <pic:cNvPicPr/>
+                  </pic:nvPicPr>
+                  <pic:blipFill>
+                    <a:blip r:embed="rId87"/>
+                    <a:stretch>
+                      <a:fillRect/>
+                    </a:stretch>
+                  </pic:blipFill>
+                  <pic:spPr>
+                    <a:xfrm>
+                      <a:off x="0" y="0"/>
+                      <a:ext cx="4719170" cy="1328527"/>
+                    </a:xfrm>
+                    <a:prstGeom prst="rect">
+                      <a:avLst/>
+                    </a:prstGeom>
+                  </pic:spPr>
+                </pic:pic>
+              </a:graphicData>
+            </a:graphic>
+          </wp:inline>
+        </w:drawing>
+      </w:r>
+    </w:p>
+    <w:p/>
+    <w:p/>
+    <w:p/>
+    <w:p>
+      <w:pPr>
+        <w:ind w:left="720"/>
+        <w:jc w:val="both"/>
+      </w:pPr>
+      <w:r>
+        <w:lastRenderedPageBreak/>
+        <w:t>Namun sebenarnya masih bisa saja ada problem, bagaimana jika kita ingin menambah admin baru? Bagaimana jika usernamenya berubah / diganti?</w:t>
+      </w:r>
+    </w:p>
+    <w:p>
+      <w:pPr>
+        <w:ind w:left="720"/>
+        <w:jc w:val="both"/>
+      </w:pPr>
+      <w:r>
+        <w:t xml:space="preserve">Oleh karena itu kita akan mengecek authorisasi tidak lagi dari username tapi akan mengecek ke field baru di database dengan nama </w:t>
+      </w:r>
+      <w:r>
+        <w:rPr>
+          <w:i/>
+          <w:iCs/>
+        </w:rPr>
+        <w:t>is_admin</w:t>
+      </w:r>
+      <w:r>
+        <w:t xml:space="preserve"> yang akan bertipe boolean.</w:t>
+      </w:r>
+    </w:p>
+    <w:p>
+      <w:pPr>
+        <w:ind w:left="720"/>
+        <w:jc w:val="both"/>
+      </w:pPr>
+    </w:p>
+    <w:p>
+      <w:pPr>
+        <w:ind w:left="720"/>
+        <w:jc w:val="both"/>
+        <w:rPr>
+          <w:b/>
+          <w:bCs/>
+          <w:i/>
+          <w:iCs/>
+        </w:rPr>
+      </w:pPr>
+      <w:r>
+        <w:rPr>
+          <w:b/>
+          <w:bCs/>
+          <w:i/>
+          <w:iCs/>
+        </w:rPr>
+        <w:t>Menyisipkan Field Baru ke Database</w:t>
+      </w:r>
+    </w:p>
+    <w:p>
+      <w:pPr>
+        <w:ind w:left="720"/>
+        <w:jc w:val="both"/>
+      </w:pPr>
+      <w:r>
+        <w:t>Kita akan menyisipkan field is_admin ke dalam tabel users. Jangan lupa untuk mengisikan function up dan down nya.</w:t>
+      </w:r>
+    </w:p>
+    <w:p>
+      <w:pPr>
+        <w:ind w:left="720"/>
+        <w:jc w:val="both"/>
+      </w:pPr>
+      <w:r>
+        <w:rPr>
+          <w:b/>
+          <w:bCs/>
+        </w:rPr>
+        <w:tab/>
+      </w:r>
+      <w:r>
+        <w:rPr>
+          <w:b/>
+          <w:bCs/>
+        </w:rPr>
+        <w:t xml:space="preserve">php artisan </w:t>
+      </w:r>
+      <w:proofErr w:type="gramStart"/>
+      <w:r>
+        <w:rPr>
+          <w:b/>
+          <w:bCs/>
+        </w:rPr>
+        <w:t>make:migration</w:t>
+      </w:r>
+      <w:proofErr w:type="gramEnd"/>
+      <w:r>
+        <w:rPr>
+          <w:b/>
+          <w:bCs/>
+        </w:rPr>
+        <w:t xml:space="preserve"> add_is_admin_to_users_table --table=users</w:t>
+      </w:r>
+    </w:p>
+    <w:p>
+      <w:pPr>
+        <w:ind w:firstLine="720"/>
+        <w:rPr>
+          <w:noProof/>
+        </w:rPr>
+      </w:pPr>
+      <w:r>
+        <w:rPr>
+          <w:noProof/>
+        </w:rPr>
+        <w:drawing>
+          <wp:inline distT="0" distB="0" distL="0" distR="0" wp14:anchorId="07AA4C6B" wp14:editId="189F4970">
+            <wp:extent cx="3692106" cy="1823175"/>
+            <wp:effectExtent l="0" t="0" r="0" b="0"/>
+            <wp:docPr id="86" name="Picture 86"/>
+            <wp:cNvGraphicFramePr>
+              <a:graphicFrameLocks xmlns:a="http://schemas.openxmlformats.org/drawingml/2006/main" noChangeAspect="1"/>
+            </wp:cNvGraphicFramePr>
+            <a:graphic xmlns:a="http://schemas.openxmlformats.org/drawingml/2006/main">
+              <a:graphicData uri="http://schemas.openxmlformats.org/drawingml/2006/picture">
+                <pic:pic xmlns:pic="http://schemas.openxmlformats.org/drawingml/2006/picture">
+                  <pic:nvPicPr>
+                    <pic:cNvPr id="1" name=""/>
+                    <pic:cNvPicPr/>
+                  </pic:nvPicPr>
+                  <pic:blipFill>
+                    <a:blip r:embed="rId88"/>
+                    <a:stretch>
+                      <a:fillRect/>
+                    </a:stretch>
+                  </pic:blipFill>
+                  <pic:spPr>
+                    <a:xfrm>
+                      <a:off x="0" y="0"/>
+                      <a:ext cx="3703166" cy="1828636"/>
+                    </a:xfrm>
+                    <a:prstGeom prst="rect">
+                      <a:avLst/>
+                    </a:prstGeom>
+                  </pic:spPr>
+                </pic:pic>
+              </a:graphicData>
+            </a:graphic>
+          </wp:inline>
+        </w:drawing>
+      </w:r>
+      <w:r>
+        <w:rPr>
+          <w:noProof/>
+        </w:rPr>
+        <w:t xml:space="preserve"> </w:t>
+      </w:r>
+    </w:p>
+    <w:p>
+      <w:pPr>
+        <w:ind w:left="720"/>
+        <w:rPr>
+          <w:noProof/>
+        </w:rPr>
+      </w:pPr>
+      <w:r>
+        <w:rPr>
+          <w:noProof/>
+        </w:rPr>
+        <w:t xml:space="preserve">Di dalam </w:t>
+      </w:r>
+      <w:r>
+        <w:rPr>
+          <w:i/>
+          <w:iCs/>
+          <w:noProof/>
+        </w:rPr>
+        <w:t>AppServiceProvide.php</w:t>
+      </w:r>
+      <w:r>
+        <w:rPr>
+          <w:b/>
+          <w:bCs/>
+          <w:i/>
+          <w:iCs/>
+          <w:noProof/>
+        </w:rPr>
+        <w:t xml:space="preserve"> </w:t>
+      </w:r>
+      <w:r>
+        <w:rPr>
+          <w:noProof/>
+        </w:rPr>
+        <w:t>sekarang kita ganti</w:t>
+      </w:r>
+      <w:r>
+        <w:rPr>
+          <w:noProof/>
+        </w:rPr>
+        <w:t xml:space="preserve"> menjadi is_admin, karena jika bernilai true maka berikan akses admin.</w:t>
+      </w:r>
+    </w:p>
+    <w:p>
+      <w:pPr>
+        <w:ind w:firstLine="720"/>
+      </w:pPr>
+      <w:r>
+        <w:rPr>
+          <w:noProof/>
+        </w:rPr>
+        <w:drawing>
+          <wp:inline distT="0" distB="0" distL="0" distR="0" wp14:anchorId="5F9F336F" wp14:editId="70D520C7">
+            <wp:extent cx="3381555" cy="1054610"/>
+            <wp:effectExtent l="0" t="0" r="0" b="0"/>
+            <wp:docPr id="89" name="Picture 89"/>
+            <wp:cNvGraphicFramePr>
+              <a:graphicFrameLocks xmlns:a="http://schemas.openxmlformats.org/drawingml/2006/main" noChangeAspect="1"/>
+            </wp:cNvGraphicFramePr>
+            <a:graphic xmlns:a="http://schemas.openxmlformats.org/drawingml/2006/main">
+              <a:graphicData uri="http://schemas.openxmlformats.org/drawingml/2006/picture">
+                <pic:pic xmlns:pic="http://schemas.openxmlformats.org/drawingml/2006/picture">
+                  <pic:nvPicPr>
+                    <pic:cNvPr id="1" name=""/>
+                    <pic:cNvPicPr/>
+                  </pic:nvPicPr>
+                  <pic:blipFill>
+                    <a:blip r:embed="rId89"/>
+                    <a:stretch>
+                      <a:fillRect/>
+                    </a:stretch>
+                  </pic:blipFill>
+                  <pic:spPr>
+                    <a:xfrm>
+                      <a:off x="0" y="0"/>
+                      <a:ext cx="3397005" cy="1059428"/>
+                    </a:xfrm>
+                    <a:prstGeom prst="rect">
+                      <a:avLst/>
+                    </a:prstGeom>
+                  </pic:spPr>
+                </pic:pic>
+              </a:graphicData>
+            </a:graphic>
+          </wp:inline>
+        </w:drawing>
+      </w:r>
+    </w:p>
+    <w:p>
+      <w:pPr>
+        <w:ind w:firstLine="720"/>
+        <w:rPr>
+          <w:i/>
+          <w:iCs/>
+        </w:rPr>
+      </w:pPr>
+      <w:r>
+        <w:t xml:space="preserve">Sekarang di dalam middleware </w:t>
+      </w:r>
+      <w:r>
+        <w:rPr>
+          <w:i/>
+          <w:iCs/>
+        </w:rPr>
+        <w:t>IsAdmin.php</w:t>
+      </w:r>
+    </w:p>
+    <w:p>
+      <w:pPr>
+        <w:ind w:left="720"/>
+        <w:jc w:val="both"/>
+      </w:pPr>
+      <w:r>
+        <w:t>Disini kita cek terlebih dahulu user login nya, jika tidak ada user login maka jangan beri akses, dan jika tidak ada user yang login dengan is_admin tidak true maka jangan beri akses juga.</w:t>
+      </w:r>
+    </w:p>
+    <w:p>
+      <w:pPr>
+        <w:ind w:firstLine="720"/>
+      </w:pPr>
+      <w:r>
+        <w:rPr>
+          <w:noProof/>
+        </w:rPr>
+        <w:drawing>
+          <wp:inline distT="0" distB="0" distL="0" distR="0" wp14:anchorId="1B8DCDBD" wp14:editId="0E37959E">
+            <wp:extent cx="4568610" cy="845388"/>
+            <wp:effectExtent l="0" t="0" r="0" b="0"/>
+            <wp:docPr id="91" name="Picture 91"/>
+            <wp:cNvGraphicFramePr>
+              <a:graphicFrameLocks xmlns:a="http://schemas.openxmlformats.org/drawingml/2006/main" noChangeAspect="1"/>
+            </wp:cNvGraphicFramePr>
+            <a:graphic xmlns:a="http://schemas.openxmlformats.org/drawingml/2006/main">
+              <a:graphicData uri="http://schemas.openxmlformats.org/drawingml/2006/picture">
+                <pic:pic xmlns:pic="http://schemas.openxmlformats.org/drawingml/2006/picture">
+                  <pic:nvPicPr>
+                    <pic:cNvPr id="1" name=""/>
+                    <pic:cNvPicPr/>
+                  </pic:nvPicPr>
+                  <pic:blipFill>
+                    <a:blip r:embed="rId90"/>
+                    <a:stretch>
+                      <a:fillRect/>
+                    </a:stretch>
+                  </pic:blipFill>
+                  <pic:spPr>
+                    <a:xfrm>
+                      <a:off x="0" y="0"/>
+                      <a:ext cx="4579129" cy="847334"/>
+                    </a:xfrm>
+                    <a:prstGeom prst="rect">
+                      <a:avLst/>
+                    </a:prstGeom>
+                  </pic:spPr>
+                </pic:pic>
+              </a:graphicData>
+            </a:graphic>
+          </wp:inline>
+        </w:drawing>
+      </w:r>
+    </w:p>
+    <w:p/>
+    <w:p/>
+    <w:p/>
+    <w:p/>
+    <w:p/>
+    <w:p/>
+    <w:p/>
+    <w:p/>
+    <w:p/>
+    <w:p/>
+    <w:p/>
+    <w:p/>
+    <w:p/>
+    <w:p/>
+    <w:p/>
+    <w:p/>
+    <w:p/>
+    <w:p/>
+    <w:p/>
+    <w:p/>
+    <w:p/>
+    <w:p/>
+    <w:p/>
+    <w:p/>
+    <w:p/>
+    <w:p/>
+    <w:p/>
+    <w:p/>
+    <w:p>
+      <w:pPr>
+        <w:pStyle w:val="Heading1"/>
+      </w:pPr>
+    </w:p>
+    <w:p>
+      <w:pPr>
+        <w:pStyle w:val="Heading1"/>
+      </w:pPr>
+      <w:proofErr w:type="gramStart"/>
+      <w:r>
+        <w:t>Catatan :</w:t>
+      </w:r>
+      <w:proofErr w:type="gramEnd"/>
+    </w:p>
+    <w:p>
+      <w:pPr>
+        <w:ind w:left="720"/>
+      </w:pPr>
+      <w:r>
+        <w:t xml:space="preserve">Di dalam Models kita melakukan relasi dan memberikan nama pada method yang kita relasikan, misalkan: Kita mengidentifikasinya sebagai category bahwa ini sebagai penghubung relasi dari Model Category </w:t>
+      </w:r>
+    </w:p>
+    <w:p>
+      <w:pPr>
+        <w:ind w:left="720"/>
+      </w:pPr>
+      <w:r>
+        <w:rPr>
+          <w:noProof/>
+        </w:rPr>
+        <w:drawing>
+          <wp:inline distT="0" distB="0" distL="0" distR="0" wp14:anchorId="66B1B6A4" wp14:editId="46ACEC92">
+            <wp:extent cx="2786332" cy="1244853"/>
+            <wp:effectExtent l="0" t="0" r="0" b="0"/>
+            <wp:docPr id="8" name="Picture 8"/>
+            <wp:cNvGraphicFramePr>
+              <a:graphicFrameLocks xmlns:a="http://schemas.openxmlformats.org/drawingml/2006/main" noChangeAspect="1"/>
+            </wp:cNvGraphicFramePr>
+            <a:graphic xmlns:a="http://schemas.openxmlformats.org/drawingml/2006/main">
+              <a:graphicData uri="http://schemas.openxmlformats.org/drawingml/2006/picture">
+                <pic:pic xmlns:pic="http://schemas.openxmlformats.org/drawingml/2006/picture">
+                  <pic:nvPicPr>
+                    <pic:cNvPr id="1" name=""/>
+                    <pic:cNvPicPr/>
+                  </pic:nvPicPr>
+                  <pic:blipFill>
+                    <a:blip r:embed="rId91"/>
+                    <a:stretch>
+                      <a:fillRect/>
+                    </a:stretch>
+                  </pic:blipFill>
+                  <pic:spPr>
+                    <a:xfrm>
+                      <a:off x="0" y="0"/>
+                      <a:ext cx="2795882" cy="1249120"/>
+                    </a:xfrm>
+                    <a:prstGeom prst="rect">
+                      <a:avLst/>
+                    </a:prstGeom>
+                  </pic:spPr>
+                </pic:pic>
+              </a:graphicData>
+            </a:graphic>
+          </wp:inline>
+        </w:drawing>
+      </w:r>
+    </w:p>
+    <w:p>
+      <w:pPr>
+        <w:ind w:left="720"/>
+        <w:jc w:val="both"/>
+      </w:pPr>
+      <w:r>
+        <w:t xml:space="preserve">Saat nanti di view nya kita memanggil relasinya $post-&gt;category-&gt;name itu akan bisa dan menampilkan nama category, jika </w:t>
+      </w:r>
+      <w:r>
+        <w:t>nama method tidak sama dengan yang di panggil di viewnya maka akan error.</w:t>
+      </w:r>
+    </w:p>
+    <w:p>
+      <w:pPr>
+        <w:ind w:left="720"/>
+      </w:pPr>
+      <w:r>
+        <w:rPr>
+          <w:noProof/>
+        </w:rPr>
+        <w:drawing>
+          <wp:inline distT="0" distB="0" distL="0" distR="0" wp14:anchorId="582CB559" wp14:editId="046123D2">
+            <wp:extent cx="3174521" cy="499279"/>
+            <wp:effectExtent l="0" t="0" r="6985" b="0"/>
+            <wp:docPr id="9" name="Picture 9"/>
+            <wp:cNvGraphicFramePr>
+              <a:graphicFrameLocks xmlns:a="http://schemas.openxmlformats.org/drawingml/2006/main" noChangeAspect="1"/>
+            </wp:cNvGraphicFramePr>
+            <a:graphic xmlns:a="http://schemas.openxmlformats.org/drawingml/2006/main">
+              <a:graphicData uri="http://schemas.openxmlformats.org/drawingml/2006/picture">
+                <pic:pic xmlns:pic="http://schemas.openxmlformats.org/drawingml/2006/picture">
+                  <pic:nvPicPr>
+                    <pic:cNvPr id="1" name=""/>
+                    <pic:cNvPicPr/>
+                  </pic:nvPicPr>
+                  <pic:blipFill>
+                    <a:blip r:embed="rId92"/>
+                    <a:stretch>
+                      <a:fillRect/>
+                    </a:stretch>
+                  </pic:blipFill>
+                  <pic:spPr>
+                    <a:xfrm>
+                      <a:off x="0" y="0"/>
                       <a:ext cx="3181956" cy="500448"/>
                     </a:xfrm>
                     <a:prstGeom prst="rect">
@@ -8375,7 +10691,7 @@
                     <pic:cNvPicPr/>
                   </pic:nvPicPr>
                   <pic:blipFill>
-                    <a:blip r:embed="rId78"/>
+                    <a:blip r:embed="rId93"/>
                     <a:stretch>
                       <a:fillRect/>
                     </a:stretch>
@@ -9280,7 +11596,7 @@
     <w:uiPriority w:val="9"/>
     <w:unhideWhenUsed/>
     <w:qFormat/>
-    <w:rsid w:val="00110161"/>
+    <w:rsid w:val="007E7370"/>
     <w:pPr>
       <w:keepNext/>
       <w:keepLines/>
@@ -9292,7 +11608,6 @@
       <w:b/>
       <w:i/>
       <w:color w:val="000000" w:themeColor="text1"/>
-      <w:sz w:val="24"/>
       <w:szCs w:val="26"/>
     </w:rPr>
   </w:style>
@@ -9354,13 +11669,12 @@
     <w:basedOn w:val="DefaultParagraphFont"/>
     <w:link w:val="Heading2"/>
     <w:uiPriority w:val="9"/>
-    <w:rsid w:val="00110161"/>
+    <w:rsid w:val="007E7370"/>
     <w:rPr>
       <w:rFonts w:eastAsiaTheme="majorEastAsia" w:cstheme="majorBidi"/>
       <w:b/>
       <w:i/>
       <w:color w:val="000000" w:themeColor="text1"/>
-      <w:sz w:val="24"/>
       <w:szCs w:val="26"/>
     </w:rPr>
   </w:style>

</xml_diff>

<commit_message>
Laravel Breeze & Laravel UI
</commit_message>
<xml_diff>
--- a/LARAVEL.docx
+++ b/LARAVEL.docx
@@ -10055,14 +10055,7 @@
           <w:sz w:val="18"/>
           <w:szCs w:val="18"/>
         </w:rPr>
-        <w:t xml:space="preserve">, </w:t>
-      </w:r>
-      <w:r>
-        <w:rPr>
-          <w:sz w:val="18"/>
-          <w:szCs w:val="18"/>
-        </w:rPr>
-        <w:t>digunakan dalam kebijakan (policy) untuk mengidentifikasi apakah pengguna yang saat ini terautentikasi memiliki izin untuk melakukan suatu tindakan tertentu pada sumber daya tertentu.</w:t>
+        <w:t>, digunakan dalam kebijakan (policy) untuk mengidentifikasi apakah pengguna yang saat ini terautentikasi memiliki izin untuk melakukan suatu tindakan tertentu pada sumber daya tertentu.</w:t>
       </w:r>
     </w:p>
     <w:p>
@@ -10223,12 +10216,6 @@
           <w:bCs/>
         </w:rPr>
         <w:tab/>
-      </w:r>
-      <w:r>
-        <w:rPr>
-          <w:b/>
-          <w:bCs/>
-        </w:rPr>
         <w:t xml:space="preserve">php artisan </w:t>
       </w:r>
       <w:proofErr w:type="gramStart"/>
@@ -10464,38 +10451,701 @@
         </w:drawing>
       </w:r>
     </w:p>
-    <w:p/>
-    <w:p/>
-    <w:p/>
-    <w:p/>
-    <w:p/>
-    <w:p/>
-    <w:p/>
-    <w:p/>
-    <w:p/>
-    <w:p/>
-    <w:p/>
-    <w:p/>
-    <w:p/>
-    <w:p/>
-    <w:p/>
-    <w:p/>
-    <w:p/>
-    <w:p/>
-    <w:p/>
-    <w:p/>
-    <w:p/>
-    <w:p/>
-    <w:p/>
-    <w:p/>
-    <w:p/>
-    <w:p/>
-    <w:p/>
-    <w:p/>
+    <w:p>
+      <w:pPr>
+        <w:ind w:firstLine="720"/>
+      </w:pPr>
+    </w:p>
+    <w:p>
+      <w:pPr>
+        <w:ind w:firstLine="720"/>
+      </w:pPr>
+    </w:p>
+    <w:p>
+      <w:pPr>
+        <w:ind w:firstLine="720"/>
+      </w:pPr>
+    </w:p>
+    <w:p>
+      <w:pPr>
+        <w:ind w:firstLine="720"/>
+      </w:pPr>
+    </w:p>
+    <w:p>
+      <w:pPr>
+        <w:ind w:firstLine="720"/>
+      </w:pPr>
+    </w:p>
+    <w:p>
+      <w:pPr>
+        <w:ind w:firstLine="720"/>
+      </w:pPr>
+    </w:p>
+    <w:p>
+      <w:pPr>
+        <w:ind w:firstLine="720"/>
+      </w:pPr>
+    </w:p>
+    <w:p>
+      <w:pPr>
+        <w:ind w:firstLine="720"/>
+      </w:pPr>
+    </w:p>
+    <w:p>
+      <w:pPr>
+        <w:ind w:firstLine="720"/>
+      </w:pPr>
+    </w:p>
+    <w:p>
+      <w:pPr>
+        <w:ind w:firstLine="720"/>
+      </w:pPr>
+    </w:p>
+    <w:p>
+      <w:pPr>
+        <w:ind w:firstLine="720"/>
+      </w:pPr>
+    </w:p>
+    <w:p>
+      <w:pPr>
+        <w:ind w:firstLine="720"/>
+      </w:pPr>
+    </w:p>
+    <w:p>
+      <w:pPr>
+        <w:ind w:firstLine="720"/>
+      </w:pPr>
+    </w:p>
+    <w:p>
+      <w:pPr>
+        <w:ind w:firstLine="720"/>
+      </w:pPr>
+    </w:p>
+    <w:p>
+      <w:pPr>
+        <w:ind w:firstLine="720"/>
+      </w:pPr>
+    </w:p>
+    <w:p>
+      <w:pPr>
+        <w:ind w:firstLine="720"/>
+      </w:pPr>
+    </w:p>
+    <w:p>
+      <w:pPr>
+        <w:ind w:firstLine="720"/>
+      </w:pPr>
+    </w:p>
+    <w:p>
+      <w:pPr>
+        <w:ind w:firstLine="720"/>
+      </w:pPr>
+    </w:p>
+    <w:p>
+      <w:pPr>
+        <w:ind w:firstLine="720"/>
+      </w:pPr>
+    </w:p>
+    <w:p>
+      <w:pPr>
+        <w:ind w:firstLine="720"/>
+      </w:pPr>
+    </w:p>
+    <w:p>
+      <w:pPr>
+        <w:ind w:firstLine="720"/>
+      </w:pPr>
+    </w:p>
+    <w:p>
+      <w:pPr>
+        <w:ind w:firstLine="720"/>
+      </w:pPr>
+    </w:p>
+    <w:p>
+      <w:pPr>
+        <w:ind w:firstLine="720"/>
+      </w:pPr>
+    </w:p>
+    <w:p>
+      <w:pPr>
+        <w:ind w:firstLine="720"/>
+      </w:pPr>
+    </w:p>
+    <w:p>
+      <w:pPr>
+        <w:ind w:firstLine="720"/>
+      </w:pPr>
+    </w:p>
+    <w:p>
+      <w:pPr>
+        <w:ind w:firstLine="720"/>
+      </w:pPr>
+    </w:p>
+    <w:p>
+      <w:pPr>
+        <w:ind w:firstLine="720"/>
+      </w:pPr>
+    </w:p>
+    <w:p>
+      <w:pPr>
+        <w:ind w:firstLine="720"/>
+      </w:pPr>
+    </w:p>
+    <w:p>
+      <w:pPr>
+        <w:ind w:firstLine="720"/>
+      </w:pPr>
+    </w:p>
+    <w:p>
+      <w:pPr>
+        <w:ind w:firstLine="720"/>
+      </w:pPr>
+    </w:p>
+    <w:p>
+      <w:pPr>
+        <w:ind w:firstLine="720"/>
+      </w:pPr>
+    </w:p>
     <w:p>
       <w:pPr>
         <w:pStyle w:val="Heading1"/>
       </w:pPr>
+      <w:r>
+        <w:lastRenderedPageBreak/>
+        <w:t>Laravel Authentication</w:t>
+      </w:r>
+    </w:p>
+    <w:p>
+      <w:pPr>
+        <w:pStyle w:val="Heading2"/>
+      </w:pPr>
+      <w:r>
+        <w:tab/>
+        <w:t>Laravel Breeze</w:t>
+      </w:r>
+    </w:p>
+    <w:p>
+      <w:pPr>
+        <w:ind w:left="720" w:firstLine="720"/>
+        <w:jc w:val="both"/>
+      </w:pPr>
+      <w:r>
+        <w:t>Laravel Breeze adalah salah satu package resmi yang dikembangkan oleh Laravel untuk memberikan kemudahan dan kecepatan bagi website developer dalam membangun aplikasi web yang membutuhkan sistem autentikasi pengguna.</w:t>
+      </w:r>
+      <w:r>
+        <w:t xml:space="preserve"> Package laravel jetstream itu lebih kuat dalam mengelola level seperti role role yang sangat banyak.</w:t>
+      </w:r>
+    </w:p>
+    <w:p>
+      <w:pPr>
+        <w:ind w:left="720" w:firstLine="720"/>
+        <w:jc w:val="both"/>
+        <w:rPr>
+          <w:sz w:val="18"/>
+          <w:szCs w:val="18"/>
+        </w:rPr>
+      </w:pPr>
+      <w:r>
+        <w:rPr>
+          <w:sz w:val="18"/>
+          <w:szCs w:val="18"/>
+        </w:rPr>
+        <w:t>Laravel Breeze adalah paket otentikasi yang lebih terintegrasi, khususnya melalui Jetstream. Ini menawarkan pengalaman pengembangan yang lebih cepat dan lengkap, tetapi mungkin terlalu bertenaga jika Anda hanya membutuhkan otentikasi dasar.</w:t>
+      </w:r>
+    </w:p>
+    <w:p>
+      <w:pPr>
+        <w:ind w:left="720" w:firstLine="720"/>
+        <w:jc w:val="both"/>
+      </w:pPr>
+      <w:r>
+        <w:t>Perbedaan diantara keduanya, laravel ui lebih identik menggunakan bootstrap sedangkan laravel breeze ui nya lebih identik menggunakan tailwindCSS.</w:t>
+      </w:r>
+    </w:p>
+    <w:p>
+      <w:pPr>
+        <w:ind w:left="720" w:firstLine="720"/>
+        <w:jc w:val="both"/>
+      </w:pPr>
+      <w:r>
+        <w:t>Install Laravel Breeze</w:t>
+      </w:r>
+    </w:p>
+    <w:p>
+      <w:pPr>
+        <w:ind w:left="720" w:firstLine="720"/>
+        <w:jc w:val="both"/>
+        <w:rPr>
+          <w:b/>
+          <w:bCs/>
+          <w:i/>
+          <w:iCs/>
+        </w:rPr>
+      </w:pPr>
+      <w:r>
+        <w:rPr>
+          <w:b/>
+          <w:bCs/>
+          <w:i/>
+          <w:iCs/>
+        </w:rPr>
+        <w:t xml:space="preserve">composer require laravel/breeze </w:t>
+      </w:r>
+      <w:r>
+        <w:rPr>
+          <w:b/>
+          <w:bCs/>
+          <w:i/>
+          <w:iCs/>
+        </w:rPr>
+        <w:t>–</w:t>
+      </w:r>
+      <w:r>
+        <w:rPr>
+          <w:b/>
+          <w:bCs/>
+          <w:i/>
+          <w:iCs/>
+        </w:rPr>
+        <w:t>dev</w:t>
+      </w:r>
+    </w:p>
+    <w:p>
+      <w:pPr>
+        <w:ind w:left="720" w:firstLine="720"/>
+        <w:jc w:val="both"/>
+        <w:rPr>
+          <w:b/>
+          <w:bCs/>
+          <w:i/>
+          <w:iCs/>
+        </w:rPr>
+      </w:pPr>
+      <w:r>
+        <w:rPr>
+          <w:b/>
+          <w:bCs/>
+          <w:i/>
+          <w:iCs/>
+        </w:rPr>
+        <w:t xml:space="preserve">php artisan </w:t>
+      </w:r>
+      <w:proofErr w:type="gramStart"/>
+      <w:r>
+        <w:rPr>
+          <w:b/>
+          <w:bCs/>
+          <w:i/>
+          <w:iCs/>
+        </w:rPr>
+        <w:t>breeze:install</w:t>
+      </w:r>
+      <w:proofErr w:type="gramEnd"/>
+      <w:r>
+        <w:rPr>
+          <w:b/>
+          <w:bCs/>
+          <w:i/>
+          <w:iCs/>
+        </w:rPr>
+        <w:tab/>
+      </w:r>
+      <w:r>
+        <w:rPr>
+          <w:b/>
+          <w:bCs/>
+          <w:i/>
+          <w:iCs/>
+        </w:rPr>
+        <w:tab/>
+        <w:t>misalkan pilih : blade</w:t>
+      </w:r>
+    </w:p>
+    <w:p>
+      <w:pPr>
+        <w:ind w:left="720" w:firstLine="720"/>
+        <w:jc w:val="both"/>
+        <w:rPr>
+          <w:b/>
+          <w:bCs/>
+          <w:i/>
+          <w:iCs/>
+        </w:rPr>
+      </w:pPr>
+      <w:r>
+        <w:rPr>
+          <w:b/>
+          <w:bCs/>
+          <w:i/>
+          <w:iCs/>
+        </w:rPr>
+        <w:t>php artisan migrate</w:t>
+      </w:r>
+    </w:p>
+    <w:p>
+      <w:pPr>
+        <w:ind w:left="720" w:firstLine="720"/>
+        <w:jc w:val="both"/>
+        <w:rPr>
+          <w:b/>
+          <w:bCs/>
+          <w:i/>
+          <w:iCs/>
+        </w:rPr>
+      </w:pPr>
+      <w:r>
+        <w:rPr>
+          <w:b/>
+          <w:bCs/>
+          <w:i/>
+          <w:iCs/>
+        </w:rPr>
+        <w:t>npm install</w:t>
+      </w:r>
+    </w:p>
+    <w:p>
+      <w:pPr>
+        <w:ind w:left="720" w:firstLine="720"/>
+        <w:jc w:val="both"/>
+        <w:rPr>
+          <w:b/>
+          <w:bCs/>
+          <w:i/>
+          <w:iCs/>
+        </w:rPr>
+      </w:pPr>
+      <w:r>
+        <w:rPr>
+          <w:b/>
+          <w:bCs/>
+          <w:i/>
+          <w:iCs/>
+        </w:rPr>
+        <w:t>npm run dev</w:t>
+      </w:r>
+    </w:p>
+    <w:p>
+      <w:pPr>
+        <w:ind w:left="720" w:firstLine="720"/>
+        <w:jc w:val="both"/>
+      </w:pPr>
+    </w:p>
+    <w:p>
+      <w:pPr>
+        <w:pStyle w:val="Heading2"/>
+        <w:ind w:firstLine="720"/>
+      </w:pPr>
+      <w:r>
+        <w:t>Laravel UI</w:t>
+      </w:r>
+    </w:p>
+    <w:p>
+      <w:pPr>
+        <w:ind w:left="720"/>
+        <w:jc w:val="both"/>
+      </w:pPr>
+      <w:r>
+        <w:tab/>
+        <w:t xml:space="preserve">Laravel UI </w:t>
+      </w:r>
+      <w:r>
+        <w:t>adalah paket resmi dari Laravel yang menyediakan alat bantu untuk menghasilkan kerangka kerja pengguna (UI) dasar untuk aplikasi Laravel.</w:t>
+      </w:r>
+    </w:p>
+    <w:p>
+      <w:pPr>
+        <w:ind w:left="720" w:firstLine="720"/>
+        <w:jc w:val="both"/>
+        <w:rPr>
+          <w:sz w:val="18"/>
+          <w:szCs w:val="18"/>
+        </w:rPr>
+      </w:pPr>
+      <w:r>
+        <w:rPr>
+          <w:sz w:val="18"/>
+          <w:szCs w:val="18"/>
+        </w:rPr>
+        <w:t xml:space="preserve">Laravel UI memberikan kerangka kerja UI dasar dan dukungan untuk pemasangan kerangka kerja UI populer. Ini memberikan fleksibilitas lebih besar tetapi memerlukan konfigurasi manual untuk otentikasi. </w:t>
+      </w:r>
+    </w:p>
+    <w:p>
+      <w:pPr>
+        <w:ind w:left="720" w:firstLine="720"/>
+        <w:jc w:val="both"/>
+      </w:pPr>
+      <w:r>
+        <w:t xml:space="preserve">Install Laravel </w:t>
+      </w:r>
+      <w:r>
+        <w:t>UI</w:t>
+      </w:r>
+    </w:p>
+    <w:p>
+      <w:pPr>
+        <w:ind w:left="720" w:firstLine="720"/>
+        <w:jc w:val="both"/>
+        <w:rPr>
+          <w:b/>
+          <w:bCs/>
+          <w:i/>
+          <w:iCs/>
+        </w:rPr>
+      </w:pPr>
+      <w:r>
+        <w:rPr>
+          <w:b/>
+          <w:bCs/>
+          <w:i/>
+          <w:iCs/>
+        </w:rPr>
+        <w:t>composer require laravel/ui</w:t>
+      </w:r>
+    </w:p>
+    <w:p>
+      <w:pPr>
+        <w:ind w:left="720" w:firstLine="720"/>
+        <w:jc w:val="both"/>
+        <w:rPr>
+          <w:b/>
+          <w:bCs/>
+          <w:i/>
+          <w:iCs/>
+        </w:rPr>
+      </w:pPr>
+      <w:r>
+        <w:rPr>
+          <w:b/>
+          <w:bCs/>
+          <w:i/>
+          <w:iCs/>
+        </w:rPr>
+        <w:t>php artisan ui bootstrap --auth</w:t>
+      </w:r>
+    </w:p>
+    <w:p>
+      <w:pPr>
+        <w:ind w:left="720" w:firstLine="720"/>
+        <w:jc w:val="both"/>
+        <w:rPr>
+          <w:b/>
+          <w:bCs/>
+          <w:i/>
+          <w:iCs/>
+        </w:rPr>
+      </w:pPr>
+      <w:r>
+        <w:rPr>
+          <w:b/>
+          <w:bCs/>
+          <w:i/>
+          <w:iCs/>
+        </w:rPr>
+        <w:t>php artisan migrate</w:t>
+      </w:r>
+    </w:p>
+    <w:p>
+      <w:pPr>
+        <w:ind w:left="720" w:firstLine="720"/>
+        <w:jc w:val="both"/>
+        <w:rPr>
+          <w:b/>
+          <w:bCs/>
+          <w:i/>
+          <w:iCs/>
+        </w:rPr>
+      </w:pPr>
+      <w:r>
+        <w:rPr>
+          <w:b/>
+          <w:bCs/>
+          <w:i/>
+          <w:iCs/>
+        </w:rPr>
+        <w:t>npm install</w:t>
+      </w:r>
+    </w:p>
+    <w:p>
+      <w:pPr>
+        <w:ind w:left="720" w:firstLine="720"/>
+        <w:jc w:val="both"/>
+        <w:rPr>
+          <w:b/>
+          <w:bCs/>
+          <w:i/>
+          <w:iCs/>
+        </w:rPr>
+      </w:pPr>
+      <w:r>
+        <w:rPr>
+          <w:b/>
+          <w:bCs/>
+          <w:i/>
+          <w:iCs/>
+        </w:rPr>
+        <w:t>npm run dev</w:t>
+      </w:r>
+    </w:p>
+    <w:p>
+      <w:pPr>
+        <w:ind w:left="720" w:firstLine="720"/>
+        <w:jc w:val="both"/>
+        <w:rPr>
+          <w:b/>
+          <w:bCs/>
+          <w:i/>
+          <w:iCs/>
+        </w:rPr>
+      </w:pPr>
+    </w:p>
+    <w:p>
+      <w:pPr>
+        <w:jc w:val="both"/>
+      </w:pPr>
+      <w:r>
+        <w:tab/>
+        <w:t>Selain dari Laravel Breeze dan Laravel UI ada juga seperti Laravel Jetstream dan Laravel Socialite.</w:t>
+      </w:r>
+    </w:p>
+    <w:p>
+      <w:pPr>
+        <w:ind w:firstLine="720"/>
+      </w:pPr>
+    </w:p>
+    <w:p>
+      <w:pPr>
+        <w:ind w:firstLine="720"/>
+      </w:pPr>
+    </w:p>
+    <w:p>
+      <w:pPr>
+        <w:ind w:firstLine="720"/>
+      </w:pPr>
+    </w:p>
+    <w:p>
+      <w:pPr>
+        <w:ind w:firstLine="720"/>
+      </w:pPr>
+    </w:p>
+    <w:p>
+      <w:pPr>
+        <w:ind w:firstLine="720"/>
+      </w:pPr>
+    </w:p>
+    <w:p>
+      <w:pPr>
+        <w:ind w:firstLine="720"/>
+      </w:pPr>
+    </w:p>
+    <w:p>
+      <w:pPr>
+        <w:ind w:firstLine="720"/>
+      </w:pPr>
+    </w:p>
+    <w:p>
+      <w:pPr>
+        <w:ind w:firstLine="720"/>
+      </w:pPr>
+    </w:p>
+    <w:p>
+      <w:pPr>
+        <w:ind w:firstLine="720"/>
+      </w:pPr>
+    </w:p>
+    <w:p>
+      <w:pPr>
+        <w:ind w:firstLine="720"/>
+      </w:pPr>
+    </w:p>
+    <w:p>
+      <w:pPr>
+        <w:ind w:firstLine="720"/>
+      </w:pPr>
+    </w:p>
+    <w:p>
+      <w:pPr>
+        <w:ind w:firstLine="720"/>
+      </w:pPr>
+    </w:p>
+    <w:p>
+      <w:pPr>
+        <w:ind w:firstLine="720"/>
+      </w:pPr>
+    </w:p>
+    <w:p>
+      <w:pPr>
+        <w:ind w:firstLine="720"/>
+      </w:pPr>
+    </w:p>
+    <w:p>
+      <w:pPr>
+        <w:ind w:firstLine="720"/>
+      </w:pPr>
+    </w:p>
+    <w:p>
+      <w:pPr>
+        <w:ind w:firstLine="720"/>
+      </w:pPr>
+    </w:p>
+    <w:p>
+      <w:pPr>
+        <w:ind w:firstLine="720"/>
+      </w:pPr>
+    </w:p>
+    <w:p>
+      <w:pPr>
+        <w:ind w:firstLine="720"/>
+      </w:pPr>
+    </w:p>
+    <w:p>
+      <w:pPr>
+        <w:ind w:firstLine="720"/>
+      </w:pPr>
+    </w:p>
+    <w:p>
+      <w:pPr>
+        <w:ind w:firstLine="720"/>
+      </w:pPr>
+    </w:p>
+    <w:p>
+      <w:pPr>
+        <w:ind w:firstLine="720"/>
+      </w:pPr>
+    </w:p>
+    <w:p>
+      <w:pPr>
+        <w:ind w:firstLine="720"/>
+      </w:pPr>
+    </w:p>
+    <w:p>
+      <w:pPr>
+        <w:ind w:firstLine="720"/>
+      </w:pPr>
+    </w:p>
+    <w:p>
+      <w:pPr>
+        <w:ind w:firstLine="720"/>
+      </w:pPr>
+    </w:p>
+    <w:p>
+      <w:pPr>
+        <w:ind w:firstLine="720"/>
+      </w:pPr>
+    </w:p>
+    <w:p>
+      <w:pPr>
+        <w:ind w:firstLine="720"/>
+      </w:pPr>
+    </w:p>
+    <w:p>
+      <w:pPr>
+        <w:ind w:firstLine="720"/>
+      </w:pPr>
+    </w:p>
+    <w:p>
+      <w:pPr>
+        <w:ind w:firstLine="720"/>
+      </w:pPr>
     </w:p>
     <w:p>
       <w:pPr>
@@ -10523,6 +11173,7 @@
         <w:rPr>
           <w:noProof/>
         </w:rPr>
+        <w:lastRenderedPageBreak/>
         <w:drawing>
           <wp:inline distT="0" distB="0" distL="0" distR="0" wp14:anchorId="66B1B6A4" wp14:editId="46ACEC92">
             <wp:extent cx="2786332" cy="1244853"/>
@@ -11614,7 +12265,6 @@
   <w:style w:type="character" w:default="1" w:styleId="DefaultParagraphFont">
     <w:name w:val="Default Paragraph Font"/>
     <w:uiPriority w:val="1"/>
-    <w:semiHidden/>
     <w:unhideWhenUsed/>
   </w:style>
   <w:style w:type="table" w:default="1" w:styleId="TableNormal">

</xml_diff>